<commit_message>
C5 Finish. Checking later
</commit_message>
<xml_diff>
--- a/C5-ImproveRSSI.docx
+++ b/C5-ImproveRSSI.docx
@@ -837,7 +837,16 @@
           <w:sz w:val="26"/>
           <w:szCs w:val="26"/>
         </w:rPr>
-        <w:t>ná</w:t>
+        <w:t>n</w:t>
+      </w:r>
+      <w:r>
+        <w:rPr>
+          <w:rFonts w:asciiTheme="majorHAnsi" w:hAnsiTheme="majorHAnsi"/>
+          <w:b/>
+          <w:sz w:val="26"/>
+          <w:szCs w:val="26"/>
+        </w:rPr>
+        <w:t>a</w:t>
       </w:r>
       <w:r>
         <w:rPr>
@@ -5504,15 +5513,7 @@
                     <w:sz w:val="26"/>
                     <w:szCs w:val="28"/>
                   </w:rPr>
-                  <m:t>*</m:t>
-                </m:r>
-                <m:r>
-                  <w:rPr>
-                    <w:rFonts w:ascii="Cambria Math" w:eastAsiaTheme="minorEastAsia" w:hAnsi="Cambria Math"/>
-                    <w:sz w:val="26"/>
-                    <w:szCs w:val="28"/>
-                  </w:rPr>
-                  <m:t xml:space="preserve">PLF  </m:t>
+                  <m:t xml:space="preserve">*PLF  </m:t>
                 </m:r>
               </m:oMath>
             </m:oMathPara>
@@ -6540,15 +6541,7 @@
                     <w:sz w:val="26"/>
                     <w:szCs w:val="28"/>
                   </w:rPr>
-                  <m:t>=</m:t>
-                </m:r>
-                <m:r>
-                  <w:rPr>
-                    <w:rFonts w:ascii="Cambria Math" w:hAnsi="Cambria Math"/>
-                    <w:sz w:val="26"/>
-                    <w:szCs w:val="28"/>
-                  </w:rPr>
-                  <m:t>10*</m:t>
+                  <m:t>=10*</m:t>
                 </m:r>
                 <m:func>
                   <m:funcPr>
@@ -6829,15 +6822,7 @@
                     <w:sz w:val="26"/>
                     <w:szCs w:val="28"/>
                   </w:rPr>
-                  <m:t>φ</m:t>
-                </m:r>
-                <m:r>
-                  <w:rPr>
-                    <w:rFonts w:ascii="Cambria Math" w:eastAsiaTheme="minorEastAsia" w:hAnsi="Cambria Math"/>
-                    <w:sz w:val="26"/>
-                    <w:szCs w:val="28"/>
-                  </w:rPr>
-                  <m:t>)</m:t>
+                  <m:t>φ)</m:t>
                 </m:r>
               </m:oMath>
             </m:oMathPara>
@@ -6879,26 +6864,18 @@
         <w:ind w:left="0" w:firstLine="360"/>
         <w:jc w:val="both"/>
         <w:rPr>
-          <w:rFonts w:asciiTheme="majorHAnsi" w:hAnsiTheme="majorHAnsi"/>
-          <w:sz w:val="26"/>
-          <w:szCs w:val="26"/>
-        </w:rPr>
-      </w:pPr>
-      <w:r>
-        <w:rPr>
-          <w:rFonts w:asciiTheme="majorHAnsi" w:hAnsiTheme="majorHAnsi"/>
-          <w:sz w:val="26"/>
-          <w:szCs w:val="26"/>
-        </w:rPr>
-        <w:t xml:space="preserve">Nhìn vào phương trình (5.11) ta dễ dàng nhận thấy, </w:t>
-      </w:r>
-      <w:r>
-        <w:rPr>
-          <w:rFonts w:asciiTheme="majorHAnsi" w:hAnsiTheme="majorHAnsi"/>
-          <w:sz w:val="26"/>
-          <w:szCs w:val="26"/>
-        </w:rPr>
-        <w:t xml:space="preserve">hai Antenna phân cực tuyến tính lệch nhau một góc </w:t>
+          <w:rFonts w:asciiTheme="majorHAnsi" w:eastAsiaTheme="minorEastAsia" w:hAnsiTheme="majorHAnsi"/>
+          <w:sz w:val="26"/>
+          <w:szCs w:val="26"/>
+        </w:rPr>
+      </w:pPr>
+      <w:r>
+        <w:rPr>
+          <w:rFonts w:asciiTheme="majorHAnsi" w:hAnsiTheme="majorHAnsi"/>
+          <w:sz w:val="26"/>
+          <w:szCs w:val="26"/>
+        </w:rPr>
+        <w:t xml:space="preserve">Nhìn vào phương trình (5.11) ta dễ dàng nhận thấy, hai Antenna phân cực tuyến tính lệch nhau một góc </w:t>
       </w:r>
       <m:oMath>
         <m:r>
@@ -6934,36 +6911,2024 @@
           <w:sz w:val="26"/>
           <w:szCs w:val="26"/>
         </w:rPr>
-        <w:t xml:space="preserve"> hàm Log. Vì vậy ta cần hạn chế sự chênh lệch này bằng cách quy đổi góc lệch sẽ trình bày</w:t>
+        <w:t xml:space="preserve"> hàm Log. </w:t>
+      </w:r>
+    </w:p>
+    <w:p>
+      <w:pPr>
+        <w:pStyle w:val="ListParagraph"/>
+        <w:spacing w:line="360" w:lineRule="auto"/>
+        <w:ind w:left="0" w:firstLine="360"/>
+        <w:jc w:val="both"/>
+        <w:rPr>
+          <w:rFonts w:asciiTheme="majorHAnsi" w:eastAsiaTheme="minorEastAsia" w:hAnsiTheme="majorHAnsi"/>
+          <w:sz w:val="26"/>
+          <w:szCs w:val="26"/>
+        </w:rPr>
+      </w:pPr>
+      <w:r>
+        <w:rPr>
+          <w:rFonts w:asciiTheme="majorHAnsi" w:eastAsiaTheme="minorEastAsia" w:hAnsiTheme="majorHAnsi"/>
+          <w:sz w:val="26"/>
+          <w:szCs w:val="26"/>
+        </w:rPr>
+        <w:t>Ví dụ:</w:t>
+      </w:r>
+    </w:p>
+    <w:p>
+      <w:pPr>
+        <w:pStyle w:val="ListParagraph"/>
+        <w:numPr>
+          <w:ilvl w:val="0"/>
+          <w:numId w:val="5"/>
+        </w:numPr>
+        <w:spacing w:line="360" w:lineRule="auto"/>
+        <w:jc w:val="both"/>
+        <w:rPr>
+          <w:rFonts w:asciiTheme="majorHAnsi" w:eastAsiaTheme="minorEastAsia" w:hAnsiTheme="majorHAnsi"/>
+          <w:sz w:val="26"/>
+          <w:szCs w:val="26"/>
+        </w:rPr>
+      </w:pPr>
+      <w:r>
+        <w:rPr>
+          <w:rFonts w:asciiTheme="majorHAnsi" w:eastAsiaTheme="minorEastAsia" w:hAnsiTheme="majorHAnsi"/>
+          <w:sz w:val="26"/>
+          <w:szCs w:val="26"/>
+        </w:rPr>
+        <w:t xml:space="preserve">Nếu </w:t>
+      </w:r>
+      <w:r>
+        <w:rPr>
+          <w:rFonts w:asciiTheme="majorHAnsi" w:hAnsiTheme="majorHAnsi"/>
+          <w:sz w:val="26"/>
+          <w:szCs w:val="26"/>
+        </w:rPr>
+        <w:t>hai Antenna phân cực tuyến tính lệch nhau một góc</w:t>
+      </w:r>
+      <w:r>
+        <w:rPr>
+          <w:rFonts w:asciiTheme="majorHAnsi" w:hAnsiTheme="majorHAnsi"/>
+          <w:sz w:val="26"/>
+          <w:szCs w:val="26"/>
+        </w:rPr>
+        <w:t xml:space="preserve"> </w:t>
+      </w:r>
+      <m:oMath>
+        <m:r>
+          <w:rPr>
+            <w:rFonts w:ascii="Cambria Math" w:hAnsi="Cambria Math"/>
+            <w:sz w:val="26"/>
+            <w:szCs w:val="26"/>
+          </w:rPr>
+          <m:t>0</m:t>
+        </m:r>
+      </m:oMath>
+      <w:r>
+        <w:rPr>
+          <w:rFonts w:asciiTheme="majorHAnsi" w:hAnsiTheme="majorHAnsi"/>
+          <w:sz w:val="26"/>
+          <w:szCs w:val="26"/>
+        </w:rPr>
+        <w:t xml:space="preserve"> hoặc </w:t>
+      </w:r>
+      <m:oMath>
+        <m:r>
+          <w:rPr>
+            <w:rFonts w:ascii="Cambria Math" w:hAnsi="Cambria Math"/>
+            <w:sz w:val="26"/>
+            <w:szCs w:val="26"/>
+          </w:rPr>
+          <m:t>π/2</m:t>
+        </m:r>
+      </m:oMath>
+      <w:r>
+        <w:rPr>
+          <w:rFonts w:asciiTheme="majorHAnsi" w:eastAsiaTheme="minorEastAsia" w:hAnsiTheme="majorHAnsi"/>
+          <w:sz w:val="26"/>
+          <w:szCs w:val="26"/>
+        </w:rPr>
+        <w:t xml:space="preserve"> (rad) thì </w:t>
+      </w:r>
+      <m:oMath>
+        <m:sSub>
+          <m:sSubPr>
+            <m:ctrlPr>
+              <w:rPr>
+                <w:rFonts w:ascii="Cambria Math" w:eastAsiaTheme="minorEastAsia" w:hAnsi="Cambria Math"/>
+                <w:i/>
+                <w:sz w:val="26"/>
+                <w:szCs w:val="26"/>
+              </w:rPr>
+            </m:ctrlPr>
+          </m:sSubPr>
+          <m:e>
+            <m:r>
+              <w:rPr>
+                <w:rFonts w:ascii="Cambria Math" w:eastAsiaTheme="minorEastAsia" w:hAnsi="Cambria Math"/>
+                <w:sz w:val="26"/>
+                <w:szCs w:val="26"/>
+              </w:rPr>
+              <m:t>P</m:t>
+            </m:r>
+          </m:e>
+          <m:sub>
+            <m:r>
+              <w:rPr>
+                <w:rFonts w:ascii="Cambria Math" w:eastAsiaTheme="minorEastAsia" w:hAnsi="Cambria Math"/>
+                <w:sz w:val="26"/>
+                <w:szCs w:val="26"/>
+              </w:rPr>
+              <m:t>R</m:t>
+            </m:r>
+          </m:sub>
+        </m:sSub>
+      </m:oMath>
+      <w:r>
+        <w:rPr>
+          <w:rFonts w:asciiTheme="majorHAnsi" w:eastAsiaTheme="minorEastAsia" w:hAnsiTheme="majorHAnsi"/>
+          <w:sz w:val="26"/>
+          <w:szCs w:val="26"/>
+        </w:rPr>
+        <w:t xml:space="preserve"> không suy giảm bởi </w:t>
+      </w:r>
+      <w:proofErr w:type="gramStart"/>
+      <w:r>
+        <w:rPr>
+          <w:rFonts w:asciiTheme="majorHAnsi" w:eastAsiaTheme="minorEastAsia" w:hAnsiTheme="majorHAnsi"/>
+          <w:sz w:val="26"/>
+          <w:szCs w:val="26"/>
+        </w:rPr>
+        <w:t xml:space="preserve">vì  </w:t>
+      </w:r>
+      <w:proofErr w:type="gramEnd"/>
+      <m:oMath>
+        <m:r>
+          <w:rPr>
+            <w:rFonts w:ascii="Cambria Math" w:eastAsiaTheme="minorEastAsia" w:hAnsi="Cambria Math"/>
+            <w:sz w:val="26"/>
+            <w:szCs w:val="28"/>
+          </w:rPr>
+          <m:t>10*</m:t>
+        </m:r>
+        <m:func>
+          <m:funcPr>
+            <m:ctrlPr>
+              <w:rPr>
+                <w:rFonts w:ascii="Cambria Math" w:eastAsiaTheme="minorEastAsia" w:hAnsi="Cambria Math"/>
+                <w:sz w:val="26"/>
+                <w:szCs w:val="28"/>
+              </w:rPr>
+            </m:ctrlPr>
+          </m:funcPr>
+          <m:fName>
+            <m:r>
+              <m:rPr>
+                <m:sty m:val="p"/>
+              </m:rPr>
+              <w:rPr>
+                <w:rFonts w:ascii="Cambria Math" w:eastAsiaTheme="minorEastAsia" w:hAnsi="Cambria Math"/>
+                <w:sz w:val="26"/>
+                <w:szCs w:val="28"/>
+              </w:rPr>
+              <m:t>log</m:t>
+            </m:r>
+            <m:ctrlPr>
+              <w:rPr>
+                <w:rFonts w:ascii="Cambria Math" w:eastAsiaTheme="minorEastAsia" w:hAnsi="Cambria Math"/>
+                <w:i/>
+                <w:sz w:val="26"/>
+                <w:szCs w:val="28"/>
+              </w:rPr>
+            </m:ctrlPr>
+          </m:fName>
+          <m:e>
+            <m:d>
+              <m:dPr>
+                <m:ctrlPr>
+                  <w:rPr>
+                    <w:rFonts w:ascii="Cambria Math" w:eastAsiaTheme="minorEastAsia" w:hAnsi="Cambria Math"/>
+                    <w:i/>
+                    <w:sz w:val="26"/>
+                    <w:szCs w:val="28"/>
+                  </w:rPr>
+                </m:ctrlPr>
+              </m:dPr>
+              <m:e>
+                <m:sSup>
+                  <m:sSupPr>
+                    <m:ctrlPr>
+                      <w:rPr>
+                        <w:rFonts w:ascii="Cambria Math" w:hAnsi="Cambria Math"/>
+                        <w:i/>
+                        <w:sz w:val="26"/>
+                        <w:szCs w:val="28"/>
+                      </w:rPr>
+                    </m:ctrlPr>
+                  </m:sSupPr>
+                  <m:e>
+                    <m:r>
+                      <w:rPr>
+                        <w:rFonts w:ascii="Cambria Math" w:hAnsi="Cambria Math"/>
+                        <w:sz w:val="26"/>
+                        <w:szCs w:val="28"/>
+                      </w:rPr>
+                      <m:t>cos</m:t>
+                    </m:r>
+                  </m:e>
+                  <m:sup>
+                    <m:r>
+                      <w:rPr>
+                        <w:rFonts w:ascii="Cambria Math" w:hAnsi="Cambria Math"/>
+                        <w:sz w:val="26"/>
+                        <w:szCs w:val="28"/>
+                      </w:rPr>
+                      <m:t>2</m:t>
+                    </m:r>
+                  </m:sup>
+                </m:sSup>
+                <m:r>
+                  <w:rPr>
+                    <w:rFonts w:ascii="Cambria Math" w:eastAsiaTheme="minorEastAsia" w:hAnsi="Cambria Math"/>
+                    <w:sz w:val="26"/>
+                    <w:szCs w:val="28"/>
+                  </w:rPr>
+                  <m:t>φ</m:t>
+                </m:r>
+              </m:e>
+            </m:d>
+          </m:e>
+        </m:func>
+        <m:r>
+          <w:rPr>
+            <w:rFonts w:ascii="Cambria Math" w:eastAsiaTheme="minorEastAsia" w:hAnsi="Cambria Math"/>
+            <w:sz w:val="26"/>
+            <w:szCs w:val="28"/>
+          </w:rPr>
+          <m:t>=</m:t>
+        </m:r>
+        <m:r>
+          <w:rPr>
+            <w:rFonts w:ascii="Cambria Math" w:eastAsiaTheme="minorEastAsia" w:hAnsi="Cambria Math"/>
+            <w:sz w:val="26"/>
+            <w:szCs w:val="28"/>
+          </w:rPr>
+          <m:t>10*</m:t>
+        </m:r>
+        <m:func>
+          <m:funcPr>
+            <m:ctrlPr>
+              <w:rPr>
+                <w:rFonts w:ascii="Cambria Math" w:eastAsiaTheme="minorEastAsia" w:hAnsi="Cambria Math"/>
+                <w:sz w:val="26"/>
+                <w:szCs w:val="28"/>
+              </w:rPr>
+            </m:ctrlPr>
+          </m:funcPr>
+          <m:fName>
+            <m:r>
+              <m:rPr>
+                <m:sty m:val="p"/>
+              </m:rPr>
+              <w:rPr>
+                <w:rFonts w:ascii="Cambria Math" w:eastAsiaTheme="minorEastAsia" w:hAnsi="Cambria Math"/>
+                <w:sz w:val="26"/>
+                <w:szCs w:val="28"/>
+              </w:rPr>
+              <m:t>log</m:t>
+            </m:r>
+            <m:ctrlPr>
+              <w:rPr>
+                <w:rFonts w:ascii="Cambria Math" w:eastAsiaTheme="minorEastAsia" w:hAnsi="Cambria Math"/>
+                <w:i/>
+                <w:sz w:val="26"/>
+                <w:szCs w:val="28"/>
+              </w:rPr>
+            </m:ctrlPr>
+          </m:fName>
+          <m:e>
+            <m:d>
+              <m:dPr>
+                <m:ctrlPr>
+                  <w:rPr>
+                    <w:rFonts w:ascii="Cambria Math" w:eastAsiaTheme="minorEastAsia" w:hAnsi="Cambria Math"/>
+                    <w:i/>
+                    <w:sz w:val="26"/>
+                    <w:szCs w:val="28"/>
+                  </w:rPr>
+                </m:ctrlPr>
+              </m:dPr>
+              <m:e>
+                <m:sSup>
+                  <m:sSupPr>
+                    <m:ctrlPr>
+                      <w:rPr>
+                        <w:rFonts w:ascii="Cambria Math" w:hAnsi="Cambria Math"/>
+                        <w:i/>
+                        <w:sz w:val="26"/>
+                        <w:szCs w:val="28"/>
+                      </w:rPr>
+                    </m:ctrlPr>
+                  </m:sSupPr>
+                  <m:e>
+                    <m:r>
+                      <w:rPr>
+                        <w:rFonts w:ascii="Cambria Math" w:hAnsi="Cambria Math"/>
+                        <w:sz w:val="26"/>
+                        <w:szCs w:val="28"/>
+                      </w:rPr>
+                      <m:t>cos</m:t>
+                    </m:r>
+                  </m:e>
+                  <m:sup>
+                    <m:r>
+                      <w:rPr>
+                        <w:rFonts w:ascii="Cambria Math" w:hAnsi="Cambria Math"/>
+                        <w:sz w:val="26"/>
+                        <w:szCs w:val="28"/>
+                      </w:rPr>
+                      <m:t>2</m:t>
+                    </m:r>
+                  </m:sup>
+                </m:sSup>
+                <m:r>
+                  <w:rPr>
+                    <w:rFonts w:ascii="Cambria Math" w:eastAsiaTheme="minorEastAsia" w:hAnsi="Cambria Math"/>
+                    <w:sz w:val="26"/>
+                    <w:szCs w:val="28"/>
+                  </w:rPr>
+                  <m:t>π</m:t>
+                </m:r>
+              </m:e>
+            </m:d>
+          </m:e>
+        </m:func>
+        <m:r>
+          <w:rPr>
+            <w:rFonts w:ascii="Cambria Math" w:eastAsiaTheme="minorEastAsia" w:hAnsi="Cambria Math"/>
+            <w:sz w:val="26"/>
+            <w:szCs w:val="28"/>
+          </w:rPr>
+          <m:t>=0</m:t>
+        </m:r>
+      </m:oMath>
+      <w:r>
+        <w:rPr>
+          <w:rFonts w:asciiTheme="majorHAnsi" w:eastAsiaTheme="minorEastAsia" w:hAnsiTheme="majorHAnsi"/>
+          <w:sz w:val="26"/>
+          <w:szCs w:val="28"/>
+        </w:rPr>
+        <w:t>.</w:t>
+      </w:r>
+    </w:p>
+    <w:p>
+      <w:pPr>
+        <w:pStyle w:val="ListParagraph"/>
+        <w:numPr>
+          <w:ilvl w:val="0"/>
+          <w:numId w:val="5"/>
+        </w:numPr>
+        <w:spacing w:line="360" w:lineRule="auto"/>
+        <w:jc w:val="both"/>
+        <w:rPr>
+          <w:rFonts w:asciiTheme="majorHAnsi" w:eastAsiaTheme="minorEastAsia" w:hAnsiTheme="majorHAnsi"/>
+          <w:sz w:val="26"/>
+          <w:szCs w:val="26"/>
+        </w:rPr>
+      </w:pPr>
+      <w:r>
+        <w:rPr>
+          <w:rFonts w:asciiTheme="majorHAnsi" w:eastAsiaTheme="minorEastAsia" w:hAnsiTheme="majorHAnsi"/>
+          <w:sz w:val="26"/>
+          <w:szCs w:val="28"/>
+        </w:rPr>
+        <w:t xml:space="preserve">Nếu </w:t>
+      </w:r>
+      <w:r>
+        <w:rPr>
+          <w:rFonts w:asciiTheme="majorHAnsi" w:hAnsiTheme="majorHAnsi"/>
+          <w:sz w:val="26"/>
+          <w:szCs w:val="26"/>
+        </w:rPr>
+        <w:t xml:space="preserve">hai Antenna phân cực tuyến tính lệch nhau một góc </w:t>
+      </w:r>
+      <m:oMath>
+        <m:r>
+          <w:rPr>
+            <w:rFonts w:ascii="Cambria Math" w:hAnsi="Cambria Math"/>
+            <w:sz w:val="26"/>
+            <w:szCs w:val="26"/>
+          </w:rPr>
+          <m:t>π/4</m:t>
+        </m:r>
+      </m:oMath>
+      <w:r>
+        <w:rPr>
+          <w:rFonts w:asciiTheme="majorHAnsi" w:eastAsiaTheme="minorEastAsia" w:hAnsiTheme="majorHAnsi"/>
+          <w:sz w:val="26"/>
+          <w:szCs w:val="26"/>
+        </w:rPr>
+        <w:t xml:space="preserve"> thì </w:t>
+      </w:r>
+      <m:oMath>
+        <m:sSub>
+          <m:sSubPr>
+            <m:ctrlPr>
+              <w:rPr>
+                <w:rFonts w:ascii="Cambria Math" w:eastAsiaTheme="minorEastAsia" w:hAnsi="Cambria Math"/>
+                <w:i/>
+                <w:sz w:val="26"/>
+                <w:szCs w:val="26"/>
+              </w:rPr>
+            </m:ctrlPr>
+          </m:sSubPr>
+          <m:e>
+            <m:r>
+              <w:rPr>
+                <w:rFonts w:ascii="Cambria Math" w:eastAsiaTheme="minorEastAsia" w:hAnsi="Cambria Math"/>
+                <w:sz w:val="26"/>
+                <w:szCs w:val="26"/>
+              </w:rPr>
+              <m:t>P</m:t>
+            </m:r>
+          </m:e>
+          <m:sub>
+            <m:r>
+              <w:rPr>
+                <w:rFonts w:ascii="Cambria Math" w:eastAsiaTheme="minorEastAsia" w:hAnsi="Cambria Math"/>
+                <w:sz w:val="26"/>
+                <w:szCs w:val="26"/>
+              </w:rPr>
+              <m:t>R</m:t>
+            </m:r>
+          </m:sub>
+        </m:sSub>
+      </m:oMath>
+      <w:r>
+        <w:rPr>
+          <w:rFonts w:asciiTheme="majorHAnsi" w:eastAsiaTheme="minorEastAsia" w:hAnsiTheme="majorHAnsi"/>
+          <w:sz w:val="26"/>
+          <w:szCs w:val="26"/>
+        </w:rPr>
+        <w:t xml:space="preserve"> sẽ giảm một lượng bằng </w:t>
+      </w:r>
+      <m:oMath>
+        <m:r>
+          <w:rPr>
+            <w:rFonts w:ascii="Cambria Math" w:eastAsiaTheme="minorEastAsia" w:hAnsi="Cambria Math"/>
+            <w:sz w:val="26"/>
+            <w:szCs w:val="28"/>
+          </w:rPr>
+          <m:t>10*</m:t>
+        </m:r>
+        <m:func>
+          <m:funcPr>
+            <m:ctrlPr>
+              <w:rPr>
+                <w:rFonts w:ascii="Cambria Math" w:eastAsiaTheme="minorEastAsia" w:hAnsi="Cambria Math"/>
+                <w:sz w:val="26"/>
+                <w:szCs w:val="28"/>
+              </w:rPr>
+            </m:ctrlPr>
+          </m:funcPr>
+          <m:fName>
+            <m:r>
+              <m:rPr>
+                <m:sty m:val="p"/>
+              </m:rPr>
+              <w:rPr>
+                <w:rFonts w:ascii="Cambria Math" w:eastAsiaTheme="minorEastAsia" w:hAnsi="Cambria Math"/>
+                <w:sz w:val="26"/>
+                <w:szCs w:val="28"/>
+              </w:rPr>
+              <m:t>log</m:t>
+            </m:r>
+            <m:ctrlPr>
+              <w:rPr>
+                <w:rFonts w:ascii="Cambria Math" w:eastAsiaTheme="minorEastAsia" w:hAnsi="Cambria Math"/>
+                <w:i/>
+                <w:sz w:val="26"/>
+                <w:szCs w:val="28"/>
+              </w:rPr>
+            </m:ctrlPr>
+          </m:fName>
+          <m:e>
+            <m:d>
+              <m:dPr>
+                <m:ctrlPr>
+                  <w:rPr>
+                    <w:rFonts w:ascii="Cambria Math" w:eastAsiaTheme="minorEastAsia" w:hAnsi="Cambria Math"/>
+                    <w:i/>
+                    <w:sz w:val="26"/>
+                    <w:szCs w:val="28"/>
+                  </w:rPr>
+                </m:ctrlPr>
+              </m:dPr>
+              <m:e>
+                <m:sSup>
+                  <m:sSupPr>
+                    <m:ctrlPr>
+                      <w:rPr>
+                        <w:rFonts w:ascii="Cambria Math" w:hAnsi="Cambria Math"/>
+                        <w:i/>
+                        <w:sz w:val="26"/>
+                        <w:szCs w:val="28"/>
+                      </w:rPr>
+                    </m:ctrlPr>
+                  </m:sSupPr>
+                  <m:e>
+                    <m:r>
+                      <w:rPr>
+                        <w:rFonts w:ascii="Cambria Math" w:hAnsi="Cambria Math"/>
+                        <w:sz w:val="26"/>
+                        <w:szCs w:val="28"/>
+                      </w:rPr>
+                      <m:t>cos</m:t>
+                    </m:r>
+                  </m:e>
+                  <m:sup>
+                    <m:r>
+                      <w:rPr>
+                        <w:rFonts w:ascii="Cambria Math" w:hAnsi="Cambria Math"/>
+                        <w:sz w:val="26"/>
+                        <w:szCs w:val="28"/>
+                      </w:rPr>
+                      <m:t>2</m:t>
+                    </m:r>
+                  </m:sup>
+                </m:sSup>
+                <m:r>
+                  <w:rPr>
+                    <w:rFonts w:ascii="Cambria Math" w:eastAsiaTheme="minorEastAsia" w:hAnsi="Cambria Math"/>
+                    <w:sz w:val="26"/>
+                    <w:szCs w:val="28"/>
+                  </w:rPr>
+                  <m:t>φ</m:t>
+                </m:r>
+              </m:e>
+            </m:d>
+          </m:e>
+        </m:func>
+        <m:r>
+          <w:rPr>
+            <w:rFonts w:ascii="Cambria Math" w:eastAsiaTheme="minorEastAsia" w:hAnsi="Cambria Math"/>
+            <w:sz w:val="26"/>
+            <w:szCs w:val="28"/>
+          </w:rPr>
+          <m:t>=10*</m:t>
+        </m:r>
+        <m:func>
+          <m:funcPr>
+            <m:ctrlPr>
+              <w:rPr>
+                <w:rFonts w:ascii="Cambria Math" w:eastAsiaTheme="minorEastAsia" w:hAnsi="Cambria Math"/>
+                <w:sz w:val="26"/>
+                <w:szCs w:val="28"/>
+              </w:rPr>
+            </m:ctrlPr>
+          </m:funcPr>
+          <m:fName>
+            <m:r>
+              <m:rPr>
+                <m:sty m:val="p"/>
+              </m:rPr>
+              <w:rPr>
+                <w:rFonts w:ascii="Cambria Math" w:eastAsiaTheme="minorEastAsia" w:hAnsi="Cambria Math"/>
+                <w:sz w:val="26"/>
+                <w:szCs w:val="28"/>
+              </w:rPr>
+              <m:t>log</m:t>
+            </m:r>
+            <m:ctrlPr>
+              <w:rPr>
+                <w:rFonts w:ascii="Cambria Math" w:eastAsiaTheme="minorEastAsia" w:hAnsi="Cambria Math"/>
+                <w:i/>
+                <w:sz w:val="26"/>
+                <w:szCs w:val="28"/>
+              </w:rPr>
+            </m:ctrlPr>
+          </m:fName>
+          <m:e>
+            <m:d>
+              <m:dPr>
+                <m:ctrlPr>
+                  <w:rPr>
+                    <w:rFonts w:ascii="Cambria Math" w:eastAsiaTheme="minorEastAsia" w:hAnsi="Cambria Math"/>
+                    <w:i/>
+                    <w:sz w:val="26"/>
+                    <w:szCs w:val="28"/>
+                  </w:rPr>
+                </m:ctrlPr>
+              </m:dPr>
+              <m:e>
+                <m:sSup>
+                  <m:sSupPr>
+                    <m:ctrlPr>
+                      <w:rPr>
+                        <w:rFonts w:ascii="Cambria Math" w:hAnsi="Cambria Math"/>
+                        <w:i/>
+                        <w:sz w:val="26"/>
+                        <w:szCs w:val="28"/>
+                      </w:rPr>
+                    </m:ctrlPr>
+                  </m:sSupPr>
+                  <m:e>
+                    <m:r>
+                      <w:rPr>
+                        <w:rFonts w:ascii="Cambria Math" w:hAnsi="Cambria Math"/>
+                        <w:sz w:val="26"/>
+                        <w:szCs w:val="28"/>
+                      </w:rPr>
+                      <m:t>cos</m:t>
+                    </m:r>
+                  </m:e>
+                  <m:sup>
+                    <m:r>
+                      <w:rPr>
+                        <w:rFonts w:ascii="Cambria Math" w:hAnsi="Cambria Math"/>
+                        <w:sz w:val="26"/>
+                        <w:szCs w:val="28"/>
+                      </w:rPr>
+                      <m:t>2</m:t>
+                    </m:r>
+                  </m:sup>
+                </m:sSup>
+                <m:d>
+                  <m:dPr>
+                    <m:ctrlPr>
+                      <w:rPr>
+                        <w:rFonts w:ascii="Cambria Math" w:eastAsiaTheme="minorEastAsia" w:hAnsi="Cambria Math"/>
+                        <w:i/>
+                        <w:sz w:val="26"/>
+                        <w:szCs w:val="28"/>
+                      </w:rPr>
+                    </m:ctrlPr>
+                  </m:dPr>
+                  <m:e>
+                    <m:f>
+                      <m:fPr>
+                        <m:ctrlPr>
+                          <w:rPr>
+                            <w:rFonts w:ascii="Cambria Math" w:eastAsiaTheme="minorEastAsia" w:hAnsi="Cambria Math"/>
+                            <w:i/>
+                            <w:sz w:val="26"/>
+                            <w:szCs w:val="28"/>
+                          </w:rPr>
+                        </m:ctrlPr>
+                      </m:fPr>
+                      <m:num>
+                        <m:r>
+                          <w:rPr>
+                            <w:rFonts w:ascii="Cambria Math" w:eastAsiaTheme="minorEastAsia" w:hAnsi="Cambria Math"/>
+                            <w:sz w:val="26"/>
+                            <w:szCs w:val="28"/>
+                          </w:rPr>
+                          <m:t>π</m:t>
+                        </m:r>
+                      </m:num>
+                      <m:den>
+                        <m:r>
+                          <w:rPr>
+                            <w:rFonts w:ascii="Cambria Math" w:eastAsiaTheme="minorEastAsia" w:hAnsi="Cambria Math"/>
+                            <w:sz w:val="26"/>
+                            <w:szCs w:val="28"/>
+                          </w:rPr>
+                          <m:t>4</m:t>
+                        </m:r>
+                      </m:den>
+                    </m:f>
+                  </m:e>
+                </m:d>
+              </m:e>
+            </m:d>
+          </m:e>
+        </m:func>
+        <m:r>
+          <w:rPr>
+            <w:rFonts w:ascii="Cambria Math" w:eastAsiaTheme="minorEastAsia" w:hAnsi="Cambria Math"/>
+            <w:sz w:val="26"/>
+            <w:szCs w:val="28"/>
+          </w:rPr>
+          <m:t>=-3 (dBm)</m:t>
+        </m:r>
+      </m:oMath>
+    </w:p>
+    <w:p>
+      <w:pPr>
+        <w:spacing w:line="360" w:lineRule="auto"/>
+        <w:jc w:val="both"/>
+        <w:rPr>
+          <w:rFonts w:asciiTheme="majorHAnsi" w:eastAsiaTheme="minorEastAsia" w:hAnsiTheme="majorHAnsi"/>
+          <w:sz w:val="26"/>
+          <w:szCs w:val="26"/>
+        </w:rPr>
+      </w:pPr>
+    </w:p>
+    <w:p>
+      <w:pPr>
+        <w:pStyle w:val="ListParagraph"/>
+        <w:spacing w:line="360" w:lineRule="auto"/>
+        <w:ind w:left="0" w:firstLine="360"/>
+        <w:jc w:val="both"/>
+        <w:rPr>
+          <w:rFonts w:asciiTheme="majorHAnsi" w:eastAsiaTheme="minorEastAsia" w:hAnsiTheme="majorHAnsi"/>
+          <w:sz w:val="26"/>
+          <w:szCs w:val="26"/>
+        </w:rPr>
+      </w:pPr>
+      <w:r>
+        <w:rPr>
+          <w:rFonts w:asciiTheme="majorHAnsi" w:eastAsiaTheme="minorEastAsia" w:hAnsiTheme="majorHAnsi"/>
+          <w:sz w:val="26"/>
+          <w:szCs w:val="26"/>
+        </w:rPr>
+        <w:lastRenderedPageBreak/>
+        <w:t>Mặt khác, tuy rằng ta biết hai Antenna chúng ta đang dùng là phân cực tuyến tính nhưng ta lại không biết hai Antenna này phân cực hướng nào và góc lệch của chúng là bao nhiêu, nên để tổng quan hơn về ảnh hưởng của góc lệch phân cực, ta sẽ thực hiện một bài thử nghiệm như sau:</w:t>
+      </w:r>
+    </w:p>
+    <w:p>
+      <w:pPr>
+        <w:pStyle w:val="ListParagraph"/>
+        <w:numPr>
+          <w:ilvl w:val="0"/>
+          <w:numId w:val="5"/>
+        </w:numPr>
+        <w:spacing w:line="360" w:lineRule="auto"/>
+        <w:jc w:val="both"/>
+        <w:rPr>
+          <w:rFonts w:asciiTheme="majorHAnsi" w:eastAsiaTheme="minorEastAsia" w:hAnsiTheme="majorHAnsi"/>
+          <w:sz w:val="26"/>
+          <w:szCs w:val="26"/>
+        </w:rPr>
+      </w:pPr>
+      <w:r>
+        <w:rPr>
+          <w:rFonts w:asciiTheme="majorHAnsi" w:eastAsiaTheme="minorEastAsia" w:hAnsiTheme="majorHAnsi"/>
+          <w:sz w:val="26"/>
+          <w:szCs w:val="26"/>
+        </w:rPr>
+        <w:t>Đánh dấu vị trí của Antenna trên Beacon, đặt Antenna xong song với mặt đất, ở chính giữa của Beacon.</w:t>
+      </w:r>
+      <w:r>
+        <w:rPr>
+          <w:rFonts w:asciiTheme="majorHAnsi" w:eastAsiaTheme="minorEastAsia" w:hAnsiTheme="majorHAnsi"/>
+          <w:sz w:val="26"/>
+          <w:szCs w:val="26"/>
+        </w:rPr>
+        <w:t xml:space="preserve"> Lúc này ta xem vector từ tâm thiết bị đến chỗ đánh dấu Antenna là vector chỉ phương cho Antenna của Beacon.</w:t>
+      </w:r>
+    </w:p>
+    <w:p>
+      <w:pPr>
+        <w:pStyle w:val="ListParagraph"/>
+        <w:spacing w:line="360" w:lineRule="auto"/>
+        <w:jc w:val="center"/>
+        <w:rPr>
+          <w:rFonts w:asciiTheme="majorHAnsi" w:eastAsiaTheme="minorEastAsia" w:hAnsiTheme="majorHAnsi"/>
+          <w:sz w:val="26"/>
+          <w:szCs w:val="26"/>
+        </w:rPr>
+      </w:pPr>
+      <w:r>
+        <w:rPr>
+          <w:rFonts w:asciiTheme="majorHAnsi" w:eastAsiaTheme="minorEastAsia" w:hAnsiTheme="majorHAnsi"/>
+          <w:noProof/>
+          <w:sz w:val="26"/>
+          <w:szCs w:val="26"/>
+        </w:rPr>
+        <w:drawing>
+          <wp:inline distT="0" distB="0" distL="0" distR="0">
+            <wp:extent cx="2122998" cy="2830075"/>
+            <wp:effectExtent l="8573" t="0" r="317" b="318"/>
+            <wp:docPr id="2" name="Picture 2" descr="F:\luanvanword\C5-ImproveRSSI\formula\setup6.jpg"/>
+            <wp:cNvGraphicFramePr>
+              <a:graphicFrameLocks xmlns:a="http://schemas.openxmlformats.org/drawingml/2006/main" noChangeAspect="1"/>
+            </wp:cNvGraphicFramePr>
+            <a:graphic xmlns:a="http://schemas.openxmlformats.org/drawingml/2006/main">
+              <a:graphicData uri="http://schemas.openxmlformats.org/drawingml/2006/picture">
+                <pic:pic xmlns:pic="http://schemas.openxmlformats.org/drawingml/2006/picture">
+                  <pic:nvPicPr>
+                    <pic:cNvPr id="0" name="Picture 1" descr="F:\luanvanword\C5-ImproveRSSI\formula\setup6.jpg"/>
+                    <pic:cNvPicPr>
+                      <a:picLocks noChangeAspect="1" noChangeArrowheads="1"/>
+                    </pic:cNvPicPr>
+                  </pic:nvPicPr>
+                  <pic:blipFill>
+                    <a:blip r:embed="rId13" cstate="print">
+                      <a:extLst>
+                        <a:ext uri="{28A0092B-C50C-407E-A947-70E740481C1C}">
+                          <a14:useLocalDpi xmlns:a14="http://schemas.microsoft.com/office/drawing/2010/main" val="0"/>
+                        </a:ext>
+                      </a:extLst>
+                    </a:blip>
+                    <a:srcRect/>
+                    <a:stretch>
+                      <a:fillRect/>
+                    </a:stretch>
+                  </pic:blipFill>
+                  <pic:spPr bwMode="auto">
+                    <a:xfrm rot="16200000">
+                      <a:off x="0" y="0"/>
+                      <a:ext cx="2122998" cy="2830075"/>
+                    </a:xfrm>
+                    <a:prstGeom prst="rect">
+                      <a:avLst/>
+                    </a:prstGeom>
+                    <a:noFill/>
+                    <a:ln>
+                      <a:noFill/>
+                    </a:ln>
+                  </pic:spPr>
+                </pic:pic>
+              </a:graphicData>
+            </a:graphic>
+          </wp:inline>
+        </w:drawing>
+      </w:r>
+    </w:p>
+    <w:p>
+      <w:pPr>
+        <w:pStyle w:val="ListParagraph"/>
+        <w:spacing w:line="360" w:lineRule="auto"/>
+        <w:jc w:val="center"/>
+        <w:rPr>
+          <w:rFonts w:asciiTheme="majorHAnsi" w:eastAsiaTheme="minorEastAsia" w:hAnsiTheme="majorHAnsi"/>
+          <w:sz w:val="26"/>
+          <w:szCs w:val="26"/>
+        </w:rPr>
+      </w:pPr>
+      <w:r>
+        <w:rPr>
+          <w:rFonts w:asciiTheme="majorHAnsi" w:eastAsiaTheme="minorEastAsia" w:hAnsiTheme="majorHAnsi"/>
+          <w:sz w:val="26"/>
+          <w:szCs w:val="26"/>
+        </w:rPr>
+        <w:t>Hình 5.7: Đặt vị trí Antenna trên Beacon</w:t>
+      </w:r>
+    </w:p>
+    <w:p>
+      <w:pPr>
+        <w:pStyle w:val="ListParagraph"/>
+        <w:numPr>
+          <w:ilvl w:val="0"/>
+          <w:numId w:val="5"/>
+        </w:numPr>
+        <w:spacing w:line="360" w:lineRule="auto"/>
+        <w:rPr>
+          <w:rFonts w:asciiTheme="majorHAnsi" w:eastAsiaTheme="minorEastAsia" w:hAnsiTheme="majorHAnsi"/>
+          <w:sz w:val="26"/>
+          <w:szCs w:val="26"/>
+        </w:rPr>
+      </w:pPr>
+      <w:r>
+        <w:rPr>
+          <w:rFonts w:asciiTheme="majorHAnsi" w:eastAsiaTheme="minorEastAsia" w:hAnsiTheme="majorHAnsi"/>
+          <w:sz w:val="26"/>
+          <w:szCs w:val="26"/>
+        </w:rPr>
+        <w:t>Cố định Beacon vào một bàn xoay 36 góc tương ứng với 360</w:t>
+      </w:r>
+      <w:r>
+        <w:rPr>
+          <w:rFonts w:asciiTheme="majorHAnsi" w:eastAsiaTheme="minorEastAsia" w:hAnsiTheme="majorHAnsi"/>
+          <w:sz w:val="26"/>
+          <w:szCs w:val="26"/>
+          <w:vertAlign w:val="superscript"/>
+        </w:rPr>
+        <w:t>o</w:t>
+      </w:r>
+      <w:r>
+        <w:rPr>
+          <w:rFonts w:asciiTheme="majorHAnsi" w:eastAsiaTheme="minorEastAsia" w:hAnsiTheme="majorHAnsi"/>
+          <w:sz w:val="26"/>
+          <w:szCs w:val="26"/>
+        </w:rPr>
+        <w:t>.</w:t>
+      </w:r>
+    </w:p>
+    <w:p>
+      <w:pPr>
+        <w:pStyle w:val="ListParagraph"/>
+        <w:spacing w:line="360" w:lineRule="auto"/>
+        <w:ind w:left="0"/>
+        <w:rPr>
+          <w:rFonts w:asciiTheme="majorHAnsi" w:eastAsiaTheme="minorEastAsia" w:hAnsiTheme="majorHAnsi"/>
+          <w:sz w:val="26"/>
+          <w:szCs w:val="26"/>
+        </w:rPr>
+      </w:pPr>
+      <w:r>
+        <w:rPr>
+          <w:rFonts w:asciiTheme="majorHAnsi" w:eastAsiaTheme="minorEastAsia" w:hAnsiTheme="majorHAnsi"/>
+          <w:noProof/>
+          <w:sz w:val="26"/>
+          <w:szCs w:val="26"/>
+        </w:rPr>
+        <w:drawing>
+          <wp:inline distT="0" distB="0" distL="0" distR="0">
+            <wp:extent cx="1946606" cy="2574906"/>
+            <wp:effectExtent l="0" t="0" r="0" b="0"/>
+            <wp:docPr id="5" name="Picture 5" descr="F:\luanvanword\C5-ImproveRSSI\formula\setup5.jpg"/>
+            <wp:cNvGraphicFramePr>
+              <a:graphicFrameLocks xmlns:a="http://schemas.openxmlformats.org/drawingml/2006/main" noChangeAspect="1"/>
+            </wp:cNvGraphicFramePr>
+            <a:graphic xmlns:a="http://schemas.openxmlformats.org/drawingml/2006/main">
+              <a:graphicData uri="http://schemas.openxmlformats.org/drawingml/2006/picture">
+                <pic:pic xmlns:pic="http://schemas.openxmlformats.org/drawingml/2006/picture">
+                  <pic:nvPicPr>
+                    <pic:cNvPr id="0" name="Picture 2" descr="F:\luanvanword\C5-ImproveRSSI\formula\setup5.jpg"/>
+                    <pic:cNvPicPr>
+                      <a:picLocks noChangeAspect="1" noChangeArrowheads="1"/>
+                    </pic:cNvPicPr>
+                  </pic:nvPicPr>
+                  <pic:blipFill>
+                    <a:blip r:embed="rId14" cstate="print">
+                      <a:extLst>
+                        <a:ext uri="{28A0092B-C50C-407E-A947-70E740481C1C}">
+                          <a14:useLocalDpi xmlns:a14="http://schemas.microsoft.com/office/drawing/2010/main" val="0"/>
+                        </a:ext>
+                      </a:extLst>
+                    </a:blip>
+                    <a:srcRect/>
+                    <a:stretch>
+                      <a:fillRect/>
+                    </a:stretch>
+                  </pic:blipFill>
+                  <pic:spPr bwMode="auto">
+                    <a:xfrm>
+                      <a:off x="0" y="0"/>
+                      <a:ext cx="1949732" cy="2579041"/>
+                    </a:xfrm>
+                    <a:prstGeom prst="rect">
+                      <a:avLst/>
+                    </a:prstGeom>
+                    <a:noFill/>
+                    <a:ln>
+                      <a:noFill/>
+                    </a:ln>
+                  </pic:spPr>
+                </pic:pic>
+              </a:graphicData>
+            </a:graphic>
+          </wp:inline>
+        </w:drawing>
+      </w:r>
+      <w:r>
+        <w:rPr>
+          <w:rFonts w:asciiTheme="majorHAnsi" w:eastAsiaTheme="minorEastAsia" w:hAnsiTheme="majorHAnsi"/>
+          <w:noProof/>
+          <w:sz w:val="26"/>
+          <w:szCs w:val="26"/>
+        </w:rPr>
+        <w:drawing>
+          <wp:inline distT="0" distB="0" distL="0" distR="0">
+            <wp:extent cx="1889858" cy="2563686"/>
+            <wp:effectExtent l="0" t="0" r="0" b="8255"/>
+            <wp:docPr id="10" name="Picture 10" descr="F:\luanvanword\C5-ImproveRSSI\formula\setup4.jpg"/>
+            <wp:cNvGraphicFramePr>
+              <a:graphicFrameLocks xmlns:a="http://schemas.openxmlformats.org/drawingml/2006/main" noChangeAspect="1"/>
+            </wp:cNvGraphicFramePr>
+            <a:graphic xmlns:a="http://schemas.openxmlformats.org/drawingml/2006/main">
+              <a:graphicData uri="http://schemas.openxmlformats.org/drawingml/2006/picture">
+                <pic:pic xmlns:pic="http://schemas.openxmlformats.org/drawingml/2006/picture">
+                  <pic:nvPicPr>
+                    <pic:cNvPr id="0" name="Picture 3" descr="F:\luanvanword\C5-ImproveRSSI\formula\setup4.jpg"/>
+                    <pic:cNvPicPr>
+                      <a:picLocks noChangeAspect="1" noChangeArrowheads="1"/>
+                    </pic:cNvPicPr>
+                  </pic:nvPicPr>
+                  <pic:blipFill>
+                    <a:blip r:embed="rId15" cstate="print">
+                      <a:extLst>
+                        <a:ext uri="{28A0092B-C50C-407E-A947-70E740481C1C}">
+                          <a14:useLocalDpi xmlns:a14="http://schemas.microsoft.com/office/drawing/2010/main" val="0"/>
+                        </a:ext>
+                      </a:extLst>
+                    </a:blip>
+                    <a:srcRect/>
+                    <a:stretch>
+                      <a:fillRect/>
+                    </a:stretch>
+                  </pic:blipFill>
+                  <pic:spPr bwMode="auto">
+                    <a:xfrm>
+                      <a:off x="0" y="0"/>
+                      <a:ext cx="1898415" cy="2575294"/>
+                    </a:xfrm>
+                    <a:prstGeom prst="rect">
+                      <a:avLst/>
+                    </a:prstGeom>
+                    <a:noFill/>
+                    <a:ln>
+                      <a:noFill/>
+                    </a:ln>
+                  </pic:spPr>
+                </pic:pic>
+              </a:graphicData>
+            </a:graphic>
+          </wp:inline>
+        </w:drawing>
+      </w:r>
+      <w:r>
+        <w:rPr>
+          <w:rFonts w:asciiTheme="majorHAnsi" w:eastAsiaTheme="minorEastAsia" w:hAnsiTheme="majorHAnsi"/>
+          <w:noProof/>
+          <w:sz w:val="26"/>
+          <w:szCs w:val="26"/>
+        </w:rPr>
+        <w:drawing>
+          <wp:inline distT="0" distB="0" distL="0" distR="0">
+            <wp:extent cx="1833871" cy="2569296"/>
+            <wp:effectExtent l="0" t="0" r="0" b="2540"/>
+            <wp:docPr id="11" name="Picture 11" descr="F:\luanvanword\C5-ImproveRSSI\formula\setup3.jpg"/>
+            <wp:cNvGraphicFramePr>
+              <a:graphicFrameLocks xmlns:a="http://schemas.openxmlformats.org/drawingml/2006/main" noChangeAspect="1"/>
+            </wp:cNvGraphicFramePr>
+            <a:graphic xmlns:a="http://schemas.openxmlformats.org/drawingml/2006/main">
+              <a:graphicData uri="http://schemas.openxmlformats.org/drawingml/2006/picture">
+                <pic:pic xmlns:pic="http://schemas.openxmlformats.org/drawingml/2006/picture">
+                  <pic:nvPicPr>
+                    <pic:cNvPr id="0" name="Picture 4" descr="F:\luanvanword\C5-ImproveRSSI\formula\setup3.jpg"/>
+                    <pic:cNvPicPr>
+                      <a:picLocks noChangeAspect="1" noChangeArrowheads="1"/>
+                    </pic:cNvPicPr>
+                  </pic:nvPicPr>
+                  <pic:blipFill>
+                    <a:blip r:embed="rId16" cstate="print">
+                      <a:extLst>
+                        <a:ext uri="{28A0092B-C50C-407E-A947-70E740481C1C}">
+                          <a14:useLocalDpi xmlns:a14="http://schemas.microsoft.com/office/drawing/2010/main" val="0"/>
+                        </a:ext>
+                      </a:extLst>
+                    </a:blip>
+                    <a:srcRect/>
+                    <a:stretch>
+                      <a:fillRect/>
+                    </a:stretch>
+                  </pic:blipFill>
+                  <pic:spPr bwMode="auto">
+                    <a:xfrm>
+                      <a:off x="0" y="0"/>
+                      <a:ext cx="1836751" cy="2573331"/>
+                    </a:xfrm>
+                    <a:prstGeom prst="rect">
+                      <a:avLst/>
+                    </a:prstGeom>
+                    <a:noFill/>
+                    <a:ln>
+                      <a:noFill/>
+                    </a:ln>
+                  </pic:spPr>
+                </pic:pic>
+              </a:graphicData>
+            </a:graphic>
+          </wp:inline>
+        </w:drawing>
+      </w:r>
+    </w:p>
+    <w:p>
+      <w:pPr>
+        <w:pStyle w:val="ListParagraph"/>
+        <w:spacing w:line="360" w:lineRule="auto"/>
+        <w:ind w:left="0"/>
+        <w:jc w:val="center"/>
+        <w:rPr>
+          <w:rFonts w:asciiTheme="majorHAnsi" w:eastAsiaTheme="minorEastAsia" w:hAnsiTheme="majorHAnsi"/>
+          <w:sz w:val="26"/>
+          <w:szCs w:val="26"/>
+        </w:rPr>
+      </w:pPr>
+      <w:r>
+        <w:rPr>
+          <w:rFonts w:asciiTheme="majorHAnsi" w:eastAsiaTheme="minorEastAsia" w:hAnsiTheme="majorHAnsi"/>
+          <w:sz w:val="26"/>
+          <w:szCs w:val="26"/>
+        </w:rPr>
+        <w:t>Hình 5.8: Cố định Beacon vào bàn xoay</w:t>
+      </w:r>
+    </w:p>
+    <w:p>
+      <w:pPr>
+        <w:pStyle w:val="ListParagraph"/>
+        <w:numPr>
+          <w:ilvl w:val="0"/>
+          <w:numId w:val="5"/>
+        </w:numPr>
+        <w:spacing w:line="360" w:lineRule="auto"/>
+        <w:jc w:val="both"/>
+        <w:rPr>
+          <w:rFonts w:asciiTheme="majorHAnsi" w:eastAsiaTheme="minorEastAsia" w:hAnsiTheme="majorHAnsi"/>
+          <w:sz w:val="26"/>
+          <w:szCs w:val="26"/>
+        </w:rPr>
+      </w:pPr>
+      <w:r>
+        <w:rPr>
+          <w:rFonts w:asciiTheme="majorHAnsi" w:eastAsiaTheme="minorEastAsia" w:hAnsiTheme="majorHAnsi"/>
+          <w:sz w:val="26"/>
+          <w:szCs w:val="26"/>
+        </w:rPr>
+        <w:lastRenderedPageBreak/>
+        <w:t>Đặt ESP32 cùng với IPEX Antenna cách Beacon khoảng 1m. Thực hiện đo RSSI (áp dụng Kalmal Filter để lọc nhiễu).</w:t>
+      </w:r>
+    </w:p>
+    <w:p>
+      <w:pPr>
+        <w:pStyle w:val="ListParagraph"/>
+        <w:spacing w:line="360" w:lineRule="auto"/>
+        <w:jc w:val="center"/>
+        <w:rPr>
+          <w:rFonts w:asciiTheme="majorHAnsi" w:eastAsiaTheme="minorEastAsia" w:hAnsiTheme="majorHAnsi"/>
+          <w:sz w:val="26"/>
+          <w:szCs w:val="26"/>
+        </w:rPr>
+      </w:pPr>
+      <w:r>
+        <w:rPr>
+          <w:rFonts w:asciiTheme="majorHAnsi" w:eastAsiaTheme="minorEastAsia" w:hAnsiTheme="majorHAnsi"/>
+          <w:noProof/>
+          <w:sz w:val="26"/>
+          <w:szCs w:val="26"/>
+        </w:rPr>
+        <w:drawing>
+          <wp:inline distT="0" distB="0" distL="0" distR="0">
+            <wp:extent cx="1817580" cy="2423061"/>
+            <wp:effectExtent l="0" t="0" r="0" b="0"/>
+            <wp:docPr id="12" name="Picture 12" descr="F:\luanvanword\C5-ImproveRSSI\formula\setup2.jpg"/>
+            <wp:cNvGraphicFramePr>
+              <a:graphicFrameLocks xmlns:a="http://schemas.openxmlformats.org/drawingml/2006/main" noChangeAspect="1"/>
+            </wp:cNvGraphicFramePr>
+            <a:graphic xmlns:a="http://schemas.openxmlformats.org/drawingml/2006/main">
+              <a:graphicData uri="http://schemas.openxmlformats.org/drawingml/2006/picture">
+                <pic:pic xmlns:pic="http://schemas.openxmlformats.org/drawingml/2006/picture">
+                  <pic:nvPicPr>
+                    <pic:cNvPr id="0" name="Picture 5" descr="F:\luanvanword\C5-ImproveRSSI\formula\setup2.jpg"/>
+                    <pic:cNvPicPr>
+                      <a:picLocks noChangeAspect="1" noChangeArrowheads="1"/>
+                    </pic:cNvPicPr>
+                  </pic:nvPicPr>
+                  <pic:blipFill>
+                    <a:blip r:embed="rId17" cstate="print">
+                      <a:extLst>
+                        <a:ext uri="{28A0092B-C50C-407E-A947-70E740481C1C}">
+                          <a14:useLocalDpi xmlns:a14="http://schemas.microsoft.com/office/drawing/2010/main" val="0"/>
+                        </a:ext>
+                      </a:extLst>
+                    </a:blip>
+                    <a:srcRect/>
+                    <a:stretch>
+                      <a:fillRect/>
+                    </a:stretch>
+                  </pic:blipFill>
+                  <pic:spPr bwMode="auto">
+                    <a:xfrm>
+                      <a:off x="0" y="0"/>
+                      <a:ext cx="1819125" cy="2425120"/>
+                    </a:xfrm>
+                    <a:prstGeom prst="rect">
+                      <a:avLst/>
+                    </a:prstGeom>
+                    <a:noFill/>
+                    <a:ln>
+                      <a:noFill/>
+                    </a:ln>
+                  </pic:spPr>
+                </pic:pic>
+              </a:graphicData>
+            </a:graphic>
+          </wp:inline>
+        </w:drawing>
+      </w:r>
+      <w:r>
+        <w:rPr>
+          <w:rFonts w:asciiTheme="majorHAnsi" w:eastAsiaTheme="minorEastAsia" w:hAnsiTheme="majorHAnsi"/>
+          <w:noProof/>
+          <w:sz w:val="26"/>
+          <w:szCs w:val="26"/>
+        </w:rPr>
+        <w:drawing>
+          <wp:inline distT="0" distB="0" distL="0" distR="0">
+            <wp:extent cx="1810566" cy="2413711"/>
+            <wp:effectExtent l="0" t="0" r="0" b="5715"/>
+            <wp:docPr id="13" name="Picture 13" descr="F:\luanvanword\C5-ImproveRSSI\formula\setup1.jpg"/>
+            <wp:cNvGraphicFramePr>
+              <a:graphicFrameLocks xmlns:a="http://schemas.openxmlformats.org/drawingml/2006/main" noChangeAspect="1"/>
+            </wp:cNvGraphicFramePr>
+            <a:graphic xmlns:a="http://schemas.openxmlformats.org/drawingml/2006/main">
+              <a:graphicData uri="http://schemas.openxmlformats.org/drawingml/2006/picture">
+                <pic:pic xmlns:pic="http://schemas.openxmlformats.org/drawingml/2006/picture">
+                  <pic:nvPicPr>
+                    <pic:cNvPr id="0" name="Picture 6" descr="F:\luanvanword\C5-ImproveRSSI\formula\setup1.jpg"/>
+                    <pic:cNvPicPr>
+                      <a:picLocks noChangeAspect="1" noChangeArrowheads="1"/>
+                    </pic:cNvPicPr>
+                  </pic:nvPicPr>
+                  <pic:blipFill>
+                    <a:blip r:embed="rId18" cstate="print">
+                      <a:extLst>
+                        <a:ext uri="{28A0092B-C50C-407E-A947-70E740481C1C}">
+                          <a14:useLocalDpi xmlns:a14="http://schemas.microsoft.com/office/drawing/2010/main" val="0"/>
+                        </a:ext>
+                      </a:extLst>
+                    </a:blip>
+                    <a:srcRect/>
+                    <a:stretch>
+                      <a:fillRect/>
+                    </a:stretch>
+                  </pic:blipFill>
+                  <pic:spPr bwMode="auto">
+                    <a:xfrm>
+                      <a:off x="0" y="0"/>
+                      <a:ext cx="1814115" cy="2418443"/>
+                    </a:xfrm>
+                    <a:prstGeom prst="rect">
+                      <a:avLst/>
+                    </a:prstGeom>
+                    <a:noFill/>
+                    <a:ln>
+                      <a:noFill/>
+                    </a:ln>
+                  </pic:spPr>
+                </pic:pic>
+              </a:graphicData>
+            </a:graphic>
+          </wp:inline>
+        </w:drawing>
+      </w:r>
+    </w:p>
+    <w:p>
+      <w:pPr>
+        <w:pStyle w:val="ListParagraph"/>
+        <w:spacing w:line="360" w:lineRule="auto"/>
+        <w:jc w:val="center"/>
+        <w:rPr>
+          <w:rFonts w:asciiTheme="majorHAnsi" w:eastAsiaTheme="minorEastAsia" w:hAnsiTheme="majorHAnsi"/>
+          <w:sz w:val="26"/>
+          <w:szCs w:val="26"/>
+        </w:rPr>
+      </w:pPr>
+      <w:r>
+        <w:rPr>
+          <w:rFonts w:asciiTheme="majorHAnsi" w:eastAsiaTheme="minorEastAsia" w:hAnsiTheme="majorHAnsi"/>
+          <w:sz w:val="26"/>
+          <w:szCs w:val="26"/>
+        </w:rPr>
+        <w:t>Hình 5.9: Đặt Antenna cách Beacon 1m</w:t>
+      </w:r>
+    </w:p>
+    <w:p>
+      <w:pPr>
+        <w:pStyle w:val="ListParagraph"/>
+        <w:spacing w:line="360" w:lineRule="auto"/>
+        <w:ind w:left="0" w:firstLine="360"/>
+        <w:rPr>
+          <w:rFonts w:asciiTheme="majorHAnsi" w:eastAsiaTheme="minorEastAsia" w:hAnsiTheme="majorHAnsi"/>
+          <w:sz w:val="26"/>
+          <w:szCs w:val="26"/>
+        </w:rPr>
+      </w:pPr>
+      <w:r>
+        <w:rPr>
+          <w:rFonts w:asciiTheme="majorHAnsi" w:eastAsiaTheme="minorEastAsia" w:hAnsiTheme="majorHAnsi"/>
+          <w:noProof/>
+          <w:sz w:val="26"/>
+          <w:szCs w:val="26"/>
+        </w:rPr>
+        <w:drawing>
+          <wp:anchor distT="0" distB="0" distL="114300" distR="114300" simplePos="0" relativeHeight="251658240" behindDoc="1" locked="0" layoutInCell="1" allowOverlap="1" wp14:anchorId="61FDF247" wp14:editId="66446708">
+            <wp:simplePos x="0" y="0"/>
+            <wp:positionH relativeFrom="column">
+              <wp:posOffset>226060</wp:posOffset>
+            </wp:positionH>
+            <wp:positionV relativeFrom="paragraph">
+              <wp:posOffset>337925</wp:posOffset>
+            </wp:positionV>
+            <wp:extent cx="5791835" cy="2832735"/>
+            <wp:effectExtent l="0" t="0" r="0" b="5715"/>
+            <wp:wrapNone/>
+            <wp:docPr id="14" name="Picture 14" descr="F:\luanvanword\C5-ImproveRSSI\formula\RSSIvsAngle.jpg"/>
+            <wp:cNvGraphicFramePr>
+              <a:graphicFrameLocks xmlns:a="http://schemas.openxmlformats.org/drawingml/2006/main" noChangeAspect="1"/>
+            </wp:cNvGraphicFramePr>
+            <a:graphic xmlns:a="http://schemas.openxmlformats.org/drawingml/2006/main">
+              <a:graphicData uri="http://schemas.openxmlformats.org/drawingml/2006/picture">
+                <pic:pic xmlns:pic="http://schemas.openxmlformats.org/drawingml/2006/picture">
+                  <pic:nvPicPr>
+                    <pic:cNvPr id="0" name="Picture 7" descr="F:\luanvanword\C5-ImproveRSSI\formula\RSSIvsAngle.jpg"/>
+                    <pic:cNvPicPr>
+                      <a:picLocks noChangeAspect="1" noChangeArrowheads="1"/>
+                    </pic:cNvPicPr>
+                  </pic:nvPicPr>
+                  <pic:blipFill>
+                    <a:blip r:embed="rId19" cstate="print">
+                      <a:extLst>
+                        <a:ext uri="{28A0092B-C50C-407E-A947-70E740481C1C}">
+                          <a14:useLocalDpi xmlns:a14="http://schemas.microsoft.com/office/drawing/2010/main" val="0"/>
+                        </a:ext>
+                      </a:extLst>
+                    </a:blip>
+                    <a:srcRect/>
+                    <a:stretch>
+                      <a:fillRect/>
+                    </a:stretch>
+                  </pic:blipFill>
+                  <pic:spPr bwMode="auto">
+                    <a:xfrm>
+                      <a:off x="0" y="0"/>
+                      <a:ext cx="5791835" cy="2832735"/>
+                    </a:xfrm>
+                    <a:prstGeom prst="rect">
+                      <a:avLst/>
+                    </a:prstGeom>
+                    <a:noFill/>
+                    <a:ln>
+                      <a:noFill/>
+                    </a:ln>
+                  </pic:spPr>
+                </pic:pic>
+              </a:graphicData>
+            </a:graphic>
+            <wp14:sizeRelH relativeFrom="page">
+              <wp14:pctWidth>0</wp14:pctWidth>
+            </wp14:sizeRelH>
+            <wp14:sizeRelV relativeFrom="page">
+              <wp14:pctHeight>0</wp14:pctHeight>
+            </wp14:sizeRelV>
+          </wp:anchor>
+        </w:drawing>
+      </w:r>
+      <w:r>
+        <w:rPr>
+          <w:rFonts w:asciiTheme="majorHAnsi" w:eastAsiaTheme="minorEastAsia" w:hAnsiTheme="majorHAnsi"/>
+          <w:sz w:val="26"/>
+          <w:szCs w:val="26"/>
+        </w:rPr>
+        <w:t xml:space="preserve">Sau </w:t>
+      </w:r>
+      <w:proofErr w:type="gramStart"/>
+      <w:r>
+        <w:rPr>
+          <w:rFonts w:asciiTheme="majorHAnsi" w:eastAsiaTheme="minorEastAsia" w:hAnsiTheme="majorHAnsi"/>
+          <w:sz w:val="26"/>
+          <w:szCs w:val="26"/>
+        </w:rPr>
+        <w:t>khi đo</w:t>
+      </w:r>
+      <w:proofErr w:type="gramEnd"/>
+      <w:r>
+        <w:rPr>
+          <w:rFonts w:asciiTheme="majorHAnsi" w:eastAsiaTheme="minorEastAsia" w:hAnsiTheme="majorHAnsi"/>
+          <w:sz w:val="26"/>
+          <w:szCs w:val="26"/>
+        </w:rPr>
+        <w:t xml:space="preserve"> RSSI và áp dụng Kalman Filter ta được biểu đồ tương quan góc với RSSI ở 180</w:t>
+      </w:r>
+      <w:r>
+        <w:rPr>
+          <w:rFonts w:asciiTheme="majorHAnsi" w:eastAsiaTheme="minorEastAsia" w:hAnsiTheme="majorHAnsi"/>
+          <w:sz w:val="26"/>
+          <w:szCs w:val="26"/>
+          <w:vertAlign w:val="superscript"/>
+        </w:rPr>
+        <w:t>o</w:t>
+      </w:r>
+      <w:r>
+        <w:rPr>
+          <w:rFonts w:asciiTheme="majorHAnsi" w:eastAsiaTheme="minorEastAsia" w:hAnsiTheme="majorHAnsi"/>
+          <w:sz w:val="26"/>
+          <w:szCs w:val="26"/>
+        </w:rPr>
+        <w:t xml:space="preserve"> đầ</w:t>
+      </w:r>
+      <w:r>
+        <w:rPr>
+          <w:rFonts w:asciiTheme="majorHAnsi" w:eastAsiaTheme="minorEastAsia" w:hAnsiTheme="majorHAnsi"/>
+          <w:sz w:val="26"/>
+          <w:szCs w:val="26"/>
+        </w:rPr>
+        <w:t>u tiên như sau:</w:t>
+      </w:r>
+    </w:p>
+    <w:p>
+      <w:pPr>
+        <w:pStyle w:val="ListParagraph"/>
+        <w:spacing w:line="360" w:lineRule="auto"/>
+        <w:ind w:left="0" w:firstLine="360"/>
+        <w:rPr>
+          <w:rFonts w:asciiTheme="majorHAnsi" w:eastAsiaTheme="minorEastAsia" w:hAnsiTheme="majorHAnsi"/>
+          <w:sz w:val="26"/>
+          <w:szCs w:val="26"/>
+        </w:rPr>
+      </w:pPr>
+    </w:p>
+    <w:p>
+      <w:pPr>
+        <w:pStyle w:val="ListParagraph"/>
+        <w:spacing w:line="360" w:lineRule="auto"/>
+        <w:ind w:left="0" w:firstLine="360"/>
+        <w:rPr>
+          <w:rFonts w:asciiTheme="majorHAnsi" w:eastAsiaTheme="minorEastAsia" w:hAnsiTheme="majorHAnsi"/>
+          <w:sz w:val="26"/>
+          <w:szCs w:val="26"/>
+        </w:rPr>
+      </w:pPr>
+    </w:p>
+    <w:p>
+      <w:pPr>
+        <w:pStyle w:val="ListParagraph"/>
+        <w:spacing w:line="360" w:lineRule="auto"/>
+        <w:ind w:left="0" w:firstLine="360"/>
+        <w:rPr>
+          <w:rFonts w:asciiTheme="majorHAnsi" w:eastAsiaTheme="minorEastAsia" w:hAnsiTheme="majorHAnsi"/>
+          <w:sz w:val="26"/>
+          <w:szCs w:val="26"/>
+        </w:rPr>
+      </w:pPr>
+    </w:p>
+    <w:p>
+      <w:pPr>
+        <w:pStyle w:val="ListParagraph"/>
+        <w:spacing w:line="360" w:lineRule="auto"/>
+        <w:ind w:left="0" w:firstLine="360"/>
+        <w:rPr>
+          <w:rFonts w:asciiTheme="majorHAnsi" w:eastAsiaTheme="minorEastAsia" w:hAnsiTheme="majorHAnsi"/>
+          <w:sz w:val="26"/>
+          <w:szCs w:val="26"/>
+        </w:rPr>
+      </w:pPr>
+    </w:p>
+    <w:p>
+      <w:pPr>
+        <w:pStyle w:val="ListParagraph"/>
+        <w:spacing w:line="360" w:lineRule="auto"/>
+        <w:ind w:left="0" w:firstLine="360"/>
+        <w:rPr>
+          <w:rFonts w:asciiTheme="majorHAnsi" w:eastAsiaTheme="minorEastAsia" w:hAnsiTheme="majorHAnsi"/>
+          <w:sz w:val="26"/>
+          <w:szCs w:val="26"/>
+        </w:rPr>
+      </w:pPr>
+    </w:p>
+    <w:p>
+      <w:pPr>
+        <w:pStyle w:val="ListParagraph"/>
+        <w:spacing w:line="360" w:lineRule="auto"/>
+        <w:ind w:left="0" w:firstLine="360"/>
+        <w:rPr>
+          <w:rFonts w:asciiTheme="majorHAnsi" w:eastAsiaTheme="minorEastAsia" w:hAnsiTheme="majorHAnsi"/>
+          <w:sz w:val="26"/>
+          <w:szCs w:val="26"/>
+        </w:rPr>
+      </w:pPr>
+    </w:p>
+    <w:p>
+      <w:pPr>
+        <w:pStyle w:val="ListParagraph"/>
+        <w:spacing w:line="360" w:lineRule="auto"/>
+        <w:ind w:left="0" w:firstLine="360"/>
+        <w:rPr>
+          <w:rFonts w:asciiTheme="majorHAnsi" w:eastAsiaTheme="minorEastAsia" w:hAnsiTheme="majorHAnsi"/>
+          <w:sz w:val="26"/>
+          <w:szCs w:val="26"/>
+        </w:rPr>
+      </w:pPr>
+    </w:p>
+    <w:p>
+      <w:pPr>
+        <w:pStyle w:val="ListParagraph"/>
+        <w:spacing w:line="360" w:lineRule="auto"/>
+        <w:ind w:left="0" w:firstLine="360"/>
+        <w:rPr>
+          <w:rFonts w:asciiTheme="majorHAnsi" w:eastAsiaTheme="minorEastAsia" w:hAnsiTheme="majorHAnsi"/>
+          <w:sz w:val="26"/>
+          <w:szCs w:val="26"/>
+        </w:rPr>
+      </w:pPr>
+    </w:p>
+    <w:p>
+      <w:pPr>
+        <w:pStyle w:val="ListParagraph"/>
+        <w:spacing w:line="360" w:lineRule="auto"/>
+        <w:ind w:left="0" w:firstLine="360"/>
+        <w:rPr>
+          <w:rFonts w:asciiTheme="majorHAnsi" w:eastAsiaTheme="minorEastAsia" w:hAnsiTheme="majorHAnsi"/>
+          <w:sz w:val="26"/>
+          <w:szCs w:val="26"/>
+        </w:rPr>
+      </w:pPr>
+    </w:p>
+    <w:p>
+      <w:pPr>
+        <w:pStyle w:val="ListParagraph"/>
+        <w:spacing w:line="360" w:lineRule="auto"/>
+        <w:ind w:left="0" w:firstLine="360"/>
+        <w:jc w:val="center"/>
+        <w:rPr>
+          <w:rFonts w:asciiTheme="majorHAnsi" w:eastAsiaTheme="minorEastAsia" w:hAnsiTheme="majorHAnsi"/>
+          <w:sz w:val="26"/>
+          <w:szCs w:val="26"/>
+        </w:rPr>
+      </w:pPr>
+      <w:r>
+        <w:rPr>
+          <w:rFonts w:asciiTheme="majorHAnsi" w:eastAsiaTheme="minorEastAsia" w:hAnsiTheme="majorHAnsi"/>
+          <w:sz w:val="26"/>
+          <w:szCs w:val="26"/>
+        </w:rPr>
+        <w:t>Hình 5.10: Biểu đồ tương quan RSSI với Angle (180</w:t>
+      </w:r>
+      <w:r>
+        <w:rPr>
+          <w:rFonts w:asciiTheme="majorHAnsi" w:eastAsiaTheme="minorEastAsia" w:hAnsiTheme="majorHAnsi"/>
+          <w:sz w:val="26"/>
+          <w:szCs w:val="26"/>
+          <w:vertAlign w:val="superscript"/>
+        </w:rPr>
+        <w:t>o</w:t>
+      </w:r>
+      <w:r>
+        <w:rPr>
+          <w:rFonts w:asciiTheme="majorHAnsi" w:eastAsiaTheme="minorEastAsia" w:hAnsiTheme="majorHAnsi"/>
+          <w:sz w:val="26"/>
+          <w:szCs w:val="26"/>
+        </w:rPr>
+        <w:t xml:space="preserve"> đầu)</w:t>
+      </w:r>
+    </w:p>
+    <w:p>
+      <w:pPr>
+        <w:pStyle w:val="ListParagraph"/>
+        <w:spacing w:line="360" w:lineRule="auto"/>
+        <w:ind w:left="0" w:firstLine="360"/>
+        <w:jc w:val="both"/>
+        <w:rPr>
+          <w:rFonts w:asciiTheme="majorHAnsi" w:eastAsiaTheme="minorEastAsia" w:hAnsiTheme="majorHAnsi"/>
+          <w:sz w:val="26"/>
+          <w:szCs w:val="26"/>
+        </w:rPr>
+      </w:pPr>
+      <w:r>
+        <w:rPr>
+          <w:rFonts w:asciiTheme="majorHAnsi" w:eastAsiaTheme="minorEastAsia" w:hAnsiTheme="majorHAnsi"/>
+          <w:sz w:val="26"/>
+          <w:szCs w:val="26"/>
+        </w:rPr>
+        <w:t xml:space="preserve">Lưu ý, góc đo ở trên không phải là góc lệch </w:t>
+      </w:r>
+      <m:oMath>
+        <m:r>
+          <w:rPr>
+            <w:rFonts w:ascii="Cambria Math" w:eastAsiaTheme="minorEastAsia" w:hAnsi="Cambria Math"/>
+            <w:sz w:val="26"/>
+            <w:szCs w:val="26"/>
+          </w:rPr>
+          <m:t>φ</m:t>
+        </m:r>
+      </m:oMath>
+      <w:r>
+        <w:rPr>
+          <w:rFonts w:asciiTheme="majorHAnsi" w:eastAsiaTheme="minorEastAsia" w:hAnsiTheme="majorHAnsi"/>
+          <w:sz w:val="26"/>
+          <w:szCs w:val="26"/>
+        </w:rPr>
+        <w:t xml:space="preserve"> của 2 phân cực tuyến tính.</w:t>
+      </w:r>
+    </w:p>
+    <w:p>
+      <w:pPr>
+        <w:pStyle w:val="ListParagraph"/>
+        <w:spacing w:line="360" w:lineRule="auto"/>
+        <w:ind w:left="0" w:firstLine="360"/>
+        <w:jc w:val="both"/>
+        <w:rPr>
+          <w:rFonts w:asciiTheme="majorHAnsi" w:eastAsiaTheme="minorEastAsia" w:hAnsiTheme="majorHAnsi"/>
+          <w:sz w:val="26"/>
+          <w:szCs w:val="26"/>
+        </w:rPr>
+      </w:pPr>
+      <w:r>
+        <w:rPr>
+          <w:rFonts w:asciiTheme="majorHAnsi" w:eastAsiaTheme="minorEastAsia" w:hAnsiTheme="majorHAnsi"/>
+          <w:sz w:val="26"/>
+          <w:szCs w:val="26"/>
+        </w:rPr>
+        <w:t>Quan sát biểu đồ trên ta thấy độ lệch RSSI giữa các góc khá lớn, vì vậy</w:t>
+      </w:r>
+      <w:r>
+        <w:rPr>
+          <w:rFonts w:asciiTheme="majorHAnsi" w:eastAsiaTheme="minorEastAsia" w:hAnsiTheme="majorHAnsi"/>
+          <w:sz w:val="26"/>
+          <w:szCs w:val="26"/>
+        </w:rPr>
+        <w:t xml:space="preserve"> ta cần hạn chế sự chênh lệch này bằng cách quy đổi góc lệch sẽ trình bày ở phần</w:t>
+      </w:r>
+      <w:r>
+        <w:rPr>
+          <w:rFonts w:asciiTheme="majorHAnsi" w:eastAsiaTheme="minorEastAsia" w:hAnsiTheme="majorHAnsi"/>
+          <w:sz w:val="26"/>
+          <w:szCs w:val="26"/>
+        </w:rPr>
+        <w:t xml:space="preserve"> kế tiếp</w:t>
+      </w:r>
+      <w:r>
+        <w:rPr>
+          <w:rFonts w:asciiTheme="majorHAnsi" w:eastAsiaTheme="minorEastAsia" w:hAnsiTheme="majorHAnsi"/>
+          <w:sz w:val="26"/>
+          <w:szCs w:val="26"/>
+        </w:rPr>
+        <w:t>.</w:t>
+      </w:r>
+    </w:p>
+    <w:p>
+      <w:pPr>
+        <w:pStyle w:val="ListParagraph"/>
+        <w:numPr>
+          <w:ilvl w:val="0"/>
+          <w:numId w:val="11"/>
+        </w:numPr>
+        <w:spacing w:line="360" w:lineRule="auto"/>
+        <w:ind w:left="720"/>
+        <w:jc w:val="both"/>
+        <w:rPr>
+          <w:rFonts w:asciiTheme="majorHAnsi" w:eastAsiaTheme="minorEastAsia" w:hAnsiTheme="majorHAnsi"/>
+          <w:sz w:val="26"/>
+          <w:szCs w:val="26"/>
+        </w:rPr>
+      </w:pPr>
+      <w:r>
+        <w:rPr>
+          <w:rFonts w:asciiTheme="majorHAnsi" w:eastAsiaTheme="minorEastAsia" w:hAnsiTheme="majorHAnsi"/>
+          <w:b/>
+          <w:sz w:val="26"/>
+          <w:szCs w:val="26"/>
+        </w:rPr>
+        <w:lastRenderedPageBreak/>
+        <w:t>Áp dụng biểu đồ RSSI theo góc</w:t>
+      </w:r>
+    </w:p>
+    <w:p>
+      <w:pPr>
+        <w:pStyle w:val="ListParagraph"/>
+        <w:spacing w:line="360" w:lineRule="auto"/>
+        <w:ind w:left="0" w:firstLine="360"/>
+        <w:jc w:val="both"/>
+        <w:rPr>
+          <w:rFonts w:asciiTheme="majorHAnsi" w:eastAsiaTheme="minorEastAsia" w:hAnsiTheme="majorHAnsi"/>
+          <w:sz w:val="26"/>
+          <w:szCs w:val="26"/>
+        </w:rPr>
+      </w:pPr>
+      <w:proofErr w:type="gramStart"/>
+      <w:r>
+        <w:rPr>
+          <w:rFonts w:asciiTheme="majorHAnsi" w:eastAsiaTheme="minorEastAsia" w:hAnsiTheme="majorHAnsi"/>
+          <w:sz w:val="26"/>
+          <w:szCs w:val="26"/>
+        </w:rPr>
+        <w:t>Như trong phần 4.2 đã đề cập, ta sử dụng thêm một thiết bị phụ (cùng loại vớ</w:t>
+      </w:r>
+      <w:r>
+        <w:rPr>
+          <w:rFonts w:asciiTheme="majorHAnsi" w:eastAsiaTheme="minorEastAsia" w:hAnsiTheme="majorHAnsi"/>
+          <w:sz w:val="26"/>
+          <w:szCs w:val="26"/>
+        </w:rPr>
+        <w:t>i T</w:t>
+      </w:r>
+      <w:r>
+        <w:rPr>
+          <w:rFonts w:asciiTheme="majorHAnsi" w:eastAsiaTheme="minorEastAsia" w:hAnsiTheme="majorHAnsi"/>
+          <w:sz w:val="26"/>
+          <w:szCs w:val="26"/>
+        </w:rPr>
+        <w:t>arget)</w:t>
+      </w:r>
+      <w:r>
+        <w:rPr>
+          <w:rFonts w:asciiTheme="majorHAnsi" w:eastAsiaTheme="minorEastAsia" w:hAnsiTheme="majorHAnsi"/>
+          <w:sz w:val="26"/>
+          <w:szCs w:val="26"/>
+        </w:rPr>
+        <w:t xml:space="preserve"> tên là Pathloss</w:t>
+      </w:r>
+      <w:r>
+        <w:rPr>
+          <w:rFonts w:asciiTheme="majorHAnsi" w:eastAsiaTheme="minorEastAsia" w:hAnsiTheme="majorHAnsi"/>
+          <w:sz w:val="26"/>
+          <w:szCs w:val="26"/>
+        </w:rPr>
+        <w:t xml:space="preserve"> được cố định vị trí để tìm ra đượ</w:t>
+      </w:r>
+      <w:r>
+        <w:rPr>
+          <w:rFonts w:asciiTheme="majorHAnsi" w:eastAsiaTheme="minorEastAsia" w:hAnsiTheme="majorHAnsi"/>
+          <w:sz w:val="26"/>
+          <w:szCs w:val="26"/>
+        </w:rPr>
+        <w:t>c</w:t>
+      </w:r>
+      <w:r>
+        <w:rPr>
+          <w:rFonts w:asciiTheme="majorHAnsi" w:eastAsiaTheme="minorEastAsia" w:hAnsiTheme="majorHAnsi"/>
+          <w:sz w:val="26"/>
+          <w:szCs w:val="26"/>
+        </w:rPr>
+        <w:t xml:space="preserve"> Pathloss </w:t>
+      </w:r>
+      <w:r>
+        <w:rPr>
+          <w:rFonts w:asciiTheme="majorHAnsi" w:eastAsiaTheme="minorEastAsia" w:hAnsiTheme="majorHAnsi"/>
+          <w:sz w:val="26"/>
+          <w:szCs w:val="26"/>
+        </w:rPr>
+        <w:t xml:space="preserve">Exponent </w:t>
+      </w:r>
+      <w:r>
+        <w:rPr>
+          <w:rFonts w:asciiTheme="majorHAnsi" w:eastAsiaTheme="minorEastAsia" w:hAnsiTheme="majorHAnsi"/>
+          <w:sz w:val="26"/>
+          <w:szCs w:val="26"/>
+        </w:rPr>
+        <w:t>trong phương trình (3.2).</w:t>
+      </w:r>
+      <w:proofErr w:type="gramEnd"/>
+      <w:r>
+        <w:rPr>
+          <w:rFonts w:asciiTheme="majorHAnsi" w:eastAsiaTheme="minorEastAsia" w:hAnsiTheme="majorHAnsi"/>
+          <w:sz w:val="26"/>
+          <w:szCs w:val="26"/>
+        </w:rPr>
+        <w:t xml:space="preserve"> </w:t>
+      </w:r>
+      <w:proofErr w:type="gramStart"/>
+      <w:r>
+        <w:rPr>
+          <w:rFonts w:asciiTheme="majorHAnsi" w:eastAsiaTheme="minorEastAsia" w:hAnsiTheme="majorHAnsi"/>
+          <w:sz w:val="26"/>
+          <w:szCs w:val="26"/>
+        </w:rPr>
+        <w:t xml:space="preserve">Tuy nhiên, vị trí của </w:t>
+      </w:r>
+      <w:r>
+        <w:rPr>
+          <w:rFonts w:asciiTheme="majorHAnsi" w:eastAsiaTheme="minorEastAsia" w:hAnsiTheme="majorHAnsi"/>
+          <w:sz w:val="26"/>
+          <w:szCs w:val="26"/>
+        </w:rPr>
+        <w:t>Pathloss</w:t>
+      </w:r>
+      <w:r>
+        <w:rPr>
+          <w:rFonts w:asciiTheme="majorHAnsi" w:eastAsiaTheme="minorEastAsia" w:hAnsiTheme="majorHAnsi"/>
+          <w:sz w:val="26"/>
+          <w:szCs w:val="26"/>
+        </w:rPr>
+        <w:t xml:space="preserve"> có thể khác so với vị trí của target cho nên góc hợp bở</w:t>
+      </w:r>
+      <w:r>
+        <w:rPr>
+          <w:rFonts w:asciiTheme="majorHAnsi" w:eastAsiaTheme="minorEastAsia" w:hAnsiTheme="majorHAnsi"/>
+          <w:sz w:val="26"/>
+          <w:szCs w:val="26"/>
+        </w:rPr>
+        <w:t>i Pathloss với Reference (điểm tham chiếu) sẽ khác với góc giữa Target</w:t>
+      </w:r>
+      <w:r>
+        <w:rPr>
+          <w:rFonts w:asciiTheme="majorHAnsi" w:eastAsiaTheme="minorEastAsia" w:hAnsiTheme="majorHAnsi"/>
+          <w:sz w:val="26"/>
+          <w:szCs w:val="26"/>
+        </w:rPr>
+        <w:t xml:space="preserve"> với Reference.</w:t>
+      </w:r>
+      <w:proofErr w:type="gramEnd"/>
+      <w:r>
+        <w:rPr>
+          <w:rFonts w:asciiTheme="majorHAnsi" w:eastAsiaTheme="minorEastAsia" w:hAnsiTheme="majorHAnsi"/>
+          <w:sz w:val="26"/>
+          <w:szCs w:val="26"/>
+        </w:rPr>
+        <w:t xml:space="preserve"> Để có thể thay tham số Pathloss Exponent vào lại phương trình khoảng cách của Target, thì cả thiết bị Pathloss và Target phải có cùng </w:t>
+      </w:r>
+      <w:proofErr w:type="gramStart"/>
+      <w:r>
+        <w:rPr>
+          <w:rFonts w:asciiTheme="majorHAnsi" w:eastAsiaTheme="minorEastAsia" w:hAnsiTheme="majorHAnsi"/>
+          <w:sz w:val="26"/>
+          <w:szCs w:val="26"/>
+        </w:rPr>
+        <w:t>chung</w:t>
+      </w:r>
+      <w:proofErr w:type="gramEnd"/>
+      <w:r>
+        <w:rPr>
+          <w:rFonts w:asciiTheme="majorHAnsi" w:eastAsiaTheme="minorEastAsia" w:hAnsiTheme="majorHAnsi"/>
+          <w:sz w:val="26"/>
+          <w:szCs w:val="26"/>
+        </w:rPr>
+        <w:t xml:space="preserve"> bản chất, mà bản chất khác nhau dễ thấy ở đây đó chính là góc đến của tín hiệu.</w:t>
+      </w:r>
+    </w:p>
+    <w:p>
+      <w:pPr>
+        <w:pStyle w:val="ListParagraph"/>
+        <w:spacing w:line="360" w:lineRule="auto"/>
+        <w:ind w:left="0" w:firstLine="360"/>
+        <w:jc w:val="both"/>
+        <w:rPr>
+          <w:rFonts w:asciiTheme="majorHAnsi" w:eastAsiaTheme="minorEastAsia" w:hAnsiTheme="majorHAnsi"/>
+          <w:sz w:val="26"/>
+          <w:szCs w:val="26"/>
+        </w:rPr>
+      </w:pPr>
+      <w:r>
+        <w:rPr>
+          <w:rFonts w:asciiTheme="majorHAnsi" w:eastAsiaTheme="minorEastAsia" w:hAnsiTheme="majorHAnsi"/>
+          <w:sz w:val="26"/>
+          <w:szCs w:val="26"/>
+        </w:rPr>
+        <w:t>Vì vậy ta phải quy đổi góc đến của Pathloss về góc đến của Target hoặc ngược lại để các phương trình tính toán đạt được chính xác nhất.</w:t>
+      </w:r>
+    </w:p>
+    <w:p>
+      <w:pPr>
+        <w:pStyle w:val="ListParagraph"/>
+        <w:spacing w:line="360" w:lineRule="auto"/>
+        <w:ind w:left="0" w:firstLine="360"/>
+        <w:jc w:val="both"/>
+        <w:rPr>
+          <w:rFonts w:asciiTheme="majorHAnsi" w:eastAsiaTheme="minorEastAsia" w:hAnsiTheme="majorHAnsi"/>
+          <w:sz w:val="26"/>
+          <w:szCs w:val="26"/>
+        </w:rPr>
+      </w:pPr>
+      <w:r>
+        <w:rPr>
+          <w:rFonts w:asciiTheme="majorHAnsi" w:eastAsiaTheme="minorEastAsia" w:hAnsiTheme="majorHAnsi"/>
+          <w:sz w:val="26"/>
+          <w:szCs w:val="26"/>
+        </w:rPr>
+        <w:t>Mặt khác, muốn biết góc hợp của Target với Reference ta cần biết được vector chỉ phương Antenna và vector tín hiệu đến. Vector chỉ phương Antenna có thể được cài đặt tĩnh hoặc có thể đo bằng la bàn số. Tuy nhiên muốn biết vector tín hiệu đến thì cần biết được vị trí Target, nhưng mà vị trí của Target lại chính là kết quả của bài toán này, vậy câu hỏi lúc này chính là: Làm sao xác định được vector đến của tín hiệu?</w:t>
+      </w:r>
+    </w:p>
+    <w:p>
+      <w:pPr>
+        <w:pStyle w:val="ListParagraph"/>
+        <w:spacing w:line="360" w:lineRule="auto"/>
+        <w:ind w:left="0" w:firstLine="360"/>
+        <w:jc w:val="both"/>
+        <w:rPr>
+          <w:rFonts w:asciiTheme="majorHAnsi" w:eastAsiaTheme="minorEastAsia" w:hAnsiTheme="majorHAnsi"/>
+          <w:sz w:val="26"/>
+          <w:szCs w:val="26"/>
+        </w:rPr>
+      </w:pPr>
+      <w:proofErr w:type="gramStart"/>
+      <w:r>
+        <w:rPr>
+          <w:rFonts w:asciiTheme="majorHAnsi" w:eastAsiaTheme="minorEastAsia" w:hAnsiTheme="majorHAnsi"/>
+          <w:sz w:val="26"/>
+          <w:szCs w:val="26"/>
+        </w:rPr>
+        <w:t xml:space="preserve">Quay trở lại với giải thuật Particle Swarm Optimization, tại thời điểm thứ </w:t>
+      </w:r>
+      <m:oMath>
+        <m:r>
+          <w:rPr>
+            <w:rFonts w:ascii="Cambria Math" w:eastAsiaTheme="minorEastAsia" w:hAnsi="Cambria Math"/>
+            <w:sz w:val="26"/>
+            <w:szCs w:val="26"/>
+          </w:rPr>
+          <m:t>t</m:t>
+        </m:r>
+      </m:oMath>
+      <w:r>
+        <w:rPr>
+          <w:rFonts w:asciiTheme="majorHAnsi" w:eastAsiaTheme="minorEastAsia" w:hAnsiTheme="majorHAnsi"/>
+          <w:sz w:val="26"/>
+          <w:szCs w:val="26"/>
+        </w:rPr>
+        <w:t xml:space="preserve"> trong </w:t>
+      </w:r>
+      <m:oMath>
+        <m:r>
+          <w:rPr>
+            <w:rFonts w:ascii="Cambria Math" w:eastAsiaTheme="minorEastAsia" w:hAnsi="Cambria Math"/>
+            <w:sz w:val="26"/>
+            <w:szCs w:val="26"/>
+          </w:rPr>
+          <m:t>T</m:t>
+        </m:r>
+      </m:oMath>
+      <w:r>
+        <w:rPr>
+          <w:rFonts w:asciiTheme="majorHAnsi" w:eastAsiaTheme="minorEastAsia" w:hAnsiTheme="majorHAnsi"/>
+          <w:sz w:val="26"/>
+          <w:szCs w:val="26"/>
+        </w:rPr>
+        <w:t xml:space="preserve"> bước lặp, ta có </w:t>
+      </w:r>
+      <m:oMath>
+        <m:r>
+          <w:rPr>
+            <w:rFonts w:ascii="Cambria Math" w:eastAsiaTheme="minorEastAsia" w:hAnsi="Cambria Math"/>
+            <w:sz w:val="26"/>
+            <w:szCs w:val="26"/>
+          </w:rPr>
+          <m:t>n</m:t>
+        </m:r>
+      </m:oMath>
+      <w:r>
+        <w:rPr>
+          <w:rFonts w:asciiTheme="majorHAnsi" w:eastAsiaTheme="minorEastAsia" w:hAnsiTheme="majorHAnsi"/>
+          <w:sz w:val="26"/>
+          <w:szCs w:val="26"/>
+        </w:rPr>
+        <w:t xml:space="preserve"> cá thể trong quần thể, với mỗi cá thể ta có vị trí hiện tại của nó.</w:t>
+      </w:r>
+      <w:proofErr w:type="gramEnd"/>
+      <w:r>
+        <w:rPr>
+          <w:rFonts w:asciiTheme="majorHAnsi" w:eastAsiaTheme="minorEastAsia" w:hAnsiTheme="majorHAnsi"/>
+          <w:sz w:val="26"/>
+          <w:szCs w:val="26"/>
+        </w:rPr>
+        <w:t xml:space="preserve"> Giả sử vị trí này là chính xác thì độ Fitness của cá thể này sau khi áp dụng biểu đồ RSSI </w:t>
+      </w:r>
+      <w:proofErr w:type="gramStart"/>
+      <w:r>
+        <w:rPr>
+          <w:rFonts w:asciiTheme="majorHAnsi" w:eastAsiaTheme="minorEastAsia" w:hAnsiTheme="majorHAnsi"/>
+          <w:sz w:val="26"/>
+          <w:szCs w:val="26"/>
+        </w:rPr>
+        <w:t>theo</w:t>
+      </w:r>
+      <w:proofErr w:type="gramEnd"/>
+      <w:r>
+        <w:rPr>
+          <w:rFonts w:asciiTheme="majorHAnsi" w:eastAsiaTheme="minorEastAsia" w:hAnsiTheme="majorHAnsi"/>
+          <w:sz w:val="26"/>
+          <w:szCs w:val="26"/>
+        </w:rPr>
+        <w:t xml:space="preserve"> góc phải là nhỏ nhất.</w:t>
+      </w:r>
+    </w:p>
+    <w:p>
+      <w:pPr>
+        <w:pStyle w:val="ListParagraph"/>
+        <w:spacing w:line="360" w:lineRule="auto"/>
+        <w:ind w:left="0" w:firstLine="360"/>
+        <w:jc w:val="both"/>
+        <w:rPr>
+          <w:rFonts w:asciiTheme="majorHAnsi" w:eastAsiaTheme="minorEastAsia" w:hAnsiTheme="majorHAnsi"/>
+          <w:sz w:val="26"/>
+          <w:szCs w:val="26"/>
+        </w:rPr>
+      </w:pPr>
+      <w:proofErr w:type="gramStart"/>
+      <w:r>
+        <w:rPr>
+          <w:rFonts w:asciiTheme="majorHAnsi" w:eastAsiaTheme="minorEastAsia" w:hAnsiTheme="majorHAnsi"/>
+          <w:sz w:val="26"/>
+          <w:szCs w:val="26"/>
+        </w:rPr>
+        <w:t>Vậy thay vì ban đầu ta quy đổi RSSI rồi mới đi vào tính giải thuật Particle Swarm Optimization thì ta có thể quy đổi RSSI cho từng cá thể trước khi đi vào hàm tính Fitness.</w:t>
+      </w:r>
+      <w:proofErr w:type="gramEnd"/>
+      <w:r>
+        <w:rPr>
+          <w:rFonts w:asciiTheme="majorHAnsi" w:eastAsiaTheme="minorEastAsia" w:hAnsiTheme="majorHAnsi"/>
+          <w:sz w:val="26"/>
+          <w:szCs w:val="26"/>
+        </w:rPr>
+        <w:t xml:space="preserve"> </w:t>
+      </w:r>
+      <w:proofErr w:type="gramStart"/>
+      <w:r>
+        <w:rPr>
+          <w:rFonts w:asciiTheme="majorHAnsi" w:eastAsiaTheme="minorEastAsia" w:hAnsiTheme="majorHAnsi"/>
+          <w:sz w:val="26"/>
+          <w:szCs w:val="26"/>
+        </w:rPr>
+        <w:t>Lúc này, mục tiêu của chúng ta là tìm vị trí có tổng bình sai số sau khi quy đổi RSSI là nhỏ nhất.</w:t>
       </w:r>
       <w:bookmarkStart w:id="0" w:name="_GoBack"/>
       <w:bookmarkEnd w:id="0"/>
-      <w:r>
-        <w:rPr>
-          <w:rFonts w:asciiTheme="majorHAnsi" w:eastAsiaTheme="minorEastAsia" w:hAnsiTheme="majorHAnsi"/>
-          <w:sz w:val="26"/>
-          <w:szCs w:val="26"/>
-        </w:rPr>
-        <w:t xml:space="preserve"> ở phần tiếp </w:t>
-      </w:r>
-      <w:proofErr w:type="gramStart"/>
-      <w:r>
-        <w:rPr>
-          <w:rFonts w:asciiTheme="majorHAnsi" w:eastAsiaTheme="minorEastAsia" w:hAnsiTheme="majorHAnsi"/>
-          <w:sz w:val="26"/>
-          <w:szCs w:val="26"/>
-        </w:rPr>
-        <w:t>theo</w:t>
-      </w:r>
       <w:proofErr w:type="gramEnd"/>
-      <w:r>
-        <w:rPr>
-          <w:rFonts w:asciiTheme="majorHAnsi" w:eastAsiaTheme="minorEastAsia" w:hAnsiTheme="majorHAnsi"/>
-          <w:sz w:val="26"/>
-          <w:szCs w:val="26"/>
-        </w:rPr>
-        <w:t>.</w:t>
-      </w:r>
+    </w:p>
+    <w:p>
+      <w:pPr>
+        <w:pStyle w:val="ListParagraph"/>
+        <w:spacing w:line="360" w:lineRule="auto"/>
+        <w:ind w:left="0" w:firstLine="360"/>
+        <w:jc w:val="both"/>
+        <w:rPr>
+          <w:rFonts w:asciiTheme="majorHAnsi" w:eastAsiaTheme="minorEastAsia" w:hAnsiTheme="majorHAnsi"/>
+          <w:sz w:val="26"/>
+          <w:szCs w:val="26"/>
+        </w:rPr>
+      </w:pPr>
     </w:p>
     <w:sectPr>
       <w:pgSz w:w="12240" w:h="15840"/>
@@ -6978,6 +8943,123 @@
 <file path=word/numbering.xml><?xml version="1.0" encoding="utf-8"?>
 <w:numbering xmlns:wpc="http://schemas.microsoft.com/office/word/2010/wordprocessingCanvas" xmlns:mc="http://schemas.openxmlformats.org/markup-compatibility/2006" xmlns:o="urn:schemas-microsoft-com:office:office" xmlns:r="http://schemas.openxmlformats.org/officeDocument/2006/relationships" xmlns:m="http://schemas.openxmlformats.org/officeDocument/2006/math" xmlns:v="urn:schemas-microsoft-com:vml" xmlns:wp14="http://schemas.microsoft.com/office/word/2010/wordprocessingDrawing" xmlns:wp="http://schemas.openxmlformats.org/drawingml/2006/wordprocessingDrawing" xmlns:w10="urn:schemas-microsoft-com:office:word" xmlns:w="http://schemas.openxmlformats.org/wordprocessingml/2006/main" xmlns:w14="http://schemas.microsoft.com/office/word/2010/wordml" xmlns:wpg="http://schemas.microsoft.com/office/word/2010/wordprocessingGroup" xmlns:wpi="http://schemas.microsoft.com/office/word/2010/wordprocessingInk" xmlns:wne="http://schemas.microsoft.com/office/word/2006/wordml" xmlns:wps="http://schemas.microsoft.com/office/word/2010/wordprocessingShape" mc:Ignorable="w14 wp14">
   <w:abstractNum w:abstractNumId="0">
+    <w:nsid w:val="001C5056"/>
+    <w:multiLevelType w:val="multilevel"/>
+    <w:tmpl w:val="4D8AFB02"/>
+    <w:lvl w:ilvl="0">
+      <w:start w:val="3"/>
+      <w:numFmt w:val="decimal"/>
+      <w:lvlText w:val="5.%1"/>
+      <w:lvlJc w:val="left"/>
+      <w:pPr>
+        <w:ind w:left="810" w:hanging="360"/>
+      </w:pPr>
+      <w:rPr>
+        <w:rFonts w:asciiTheme="majorHAnsi" w:hAnsiTheme="majorHAnsi" w:hint="default"/>
+        <w:b/>
+        <w:sz w:val="28"/>
+        <w:szCs w:val="26"/>
+      </w:rPr>
+    </w:lvl>
+    <w:lvl w:ilvl="1">
+      <w:start w:val="1"/>
+      <w:numFmt w:val="decimal"/>
+      <w:lvlText w:val="5.%1.%2"/>
+      <w:lvlJc w:val="left"/>
+      <w:pPr>
+        <w:ind w:left="1242" w:hanging="432"/>
+      </w:pPr>
+      <w:rPr>
+        <w:rFonts w:hint="default"/>
+        <w:b/>
+      </w:rPr>
+    </w:lvl>
+    <w:lvl w:ilvl="2">
+      <w:start w:val="1"/>
+      <w:numFmt w:val="decimal"/>
+      <w:lvlText w:val="5.%1.%2.%3"/>
+      <w:lvlJc w:val="left"/>
+      <w:pPr>
+        <w:ind w:left="1674" w:hanging="504"/>
+      </w:pPr>
+      <w:rPr>
+        <w:rFonts w:hint="default"/>
+      </w:rPr>
+    </w:lvl>
+    <w:lvl w:ilvl="3">
+      <w:start w:val="1"/>
+      <w:numFmt w:val="decimal"/>
+      <w:lvlText w:val="5.%1.%2.%3.%4"/>
+      <w:lvlJc w:val="left"/>
+      <w:pPr>
+        <w:ind w:left="2178" w:hanging="648"/>
+      </w:pPr>
+      <w:rPr>
+        <w:rFonts w:hint="default"/>
+      </w:rPr>
+    </w:lvl>
+    <w:lvl w:ilvl="4">
+      <w:start w:val="1"/>
+      <w:numFmt w:val="decimal"/>
+      <w:lvlText w:val="%1.%2.%3.%4.%5."/>
+      <w:lvlJc w:val="left"/>
+      <w:pPr>
+        <w:ind w:left="2682" w:hanging="792"/>
+      </w:pPr>
+      <w:rPr>
+        <w:rFonts w:hint="default"/>
+      </w:rPr>
+    </w:lvl>
+    <w:lvl w:ilvl="5">
+      <w:start w:val="1"/>
+      <w:numFmt w:val="decimal"/>
+      <w:lvlText w:val="%1.%2.%3.%4.%5.%6."/>
+      <w:lvlJc w:val="left"/>
+      <w:pPr>
+        <w:ind w:left="3186" w:hanging="936"/>
+      </w:pPr>
+      <w:rPr>
+        <w:rFonts w:hint="default"/>
+      </w:rPr>
+    </w:lvl>
+    <w:lvl w:ilvl="6">
+      <w:start w:val="1"/>
+      <w:numFmt w:val="decimal"/>
+      <w:lvlText w:val="%1.%2.%3.%4.%5.%6.%7."/>
+      <w:lvlJc w:val="left"/>
+      <w:pPr>
+        <w:ind w:left="3690" w:hanging="1080"/>
+      </w:pPr>
+      <w:rPr>
+        <w:rFonts w:hint="default"/>
+      </w:rPr>
+    </w:lvl>
+    <w:lvl w:ilvl="7">
+      <w:start w:val="1"/>
+      <w:numFmt w:val="decimal"/>
+      <w:lvlText w:val="%1.%2.%3.%4.%5.%6.%7.%8."/>
+      <w:lvlJc w:val="left"/>
+      <w:pPr>
+        <w:ind w:left="4194" w:hanging="1224"/>
+      </w:pPr>
+      <w:rPr>
+        <w:rFonts w:hint="default"/>
+      </w:rPr>
+    </w:lvl>
+    <w:lvl w:ilvl="8">
+      <w:start w:val="1"/>
+      <w:numFmt w:val="decimal"/>
+      <w:lvlText w:val="%1.%2.%3.%4.%5.%6.%7.%8.%9."/>
+      <w:lvlJc w:val="left"/>
+      <w:pPr>
+        <w:ind w:left="4770" w:hanging="1440"/>
+      </w:pPr>
+      <w:rPr>
+        <w:rFonts w:hint="default"/>
+      </w:rPr>
+    </w:lvl>
+  </w:abstractNum>
+  <w:abstractNum w:abstractNumId="1">
     <w:nsid w:val="07196E7D"/>
     <w:multiLevelType w:val="hybridMultilevel"/>
     <w:tmpl w:val="0B2E3452"/>
@@ -7089,7 +9171,7 @@
       </w:rPr>
     </w:lvl>
   </w:abstractNum>
-  <w:abstractNum w:abstractNumId="1">
+  <w:abstractNum w:abstractNumId="2">
     <w:nsid w:val="09071519"/>
     <w:multiLevelType w:val="multilevel"/>
     <w:tmpl w:val="6D968EB4"/>
@@ -7208,7 +9290,7 @@
       </w:rPr>
     </w:lvl>
   </w:abstractNum>
-  <w:abstractNum w:abstractNumId="2">
+  <w:abstractNum w:abstractNumId="3">
     <w:nsid w:val="2AD57227"/>
     <w:multiLevelType w:val="multilevel"/>
     <w:tmpl w:val="6DE8FE94"/>
@@ -7324,318 +9406,8 @@
       </w:rPr>
     </w:lvl>
   </w:abstractNum>
-  <w:abstractNum w:abstractNumId="3">
-    <w:nsid w:val="3B2F40F3"/>
-    <w:multiLevelType w:val="multilevel"/>
-    <w:tmpl w:val="0409001F"/>
-    <w:lvl w:ilvl="0">
-      <w:start w:val="1"/>
-      <w:numFmt w:val="decimal"/>
-      <w:lvlText w:val="%1."/>
-      <w:lvlJc w:val="left"/>
-      <w:pPr>
-        <w:ind w:left="360" w:hanging="360"/>
-      </w:pPr>
-    </w:lvl>
-    <w:lvl w:ilvl="1">
-      <w:start w:val="1"/>
-      <w:numFmt w:val="decimal"/>
-      <w:lvlText w:val="%1.%2."/>
-      <w:lvlJc w:val="left"/>
-      <w:pPr>
-        <w:ind w:left="792" w:hanging="432"/>
-      </w:pPr>
-    </w:lvl>
-    <w:lvl w:ilvl="2">
-      <w:start w:val="1"/>
-      <w:numFmt w:val="decimal"/>
-      <w:lvlText w:val="%1.%2.%3."/>
-      <w:lvlJc w:val="left"/>
-      <w:pPr>
-        <w:ind w:left="1224" w:hanging="504"/>
-      </w:pPr>
-    </w:lvl>
-    <w:lvl w:ilvl="3">
-      <w:start w:val="1"/>
-      <w:numFmt w:val="decimal"/>
-      <w:lvlText w:val="%1.%2.%3.%4."/>
-      <w:lvlJc w:val="left"/>
-      <w:pPr>
-        <w:ind w:left="1728" w:hanging="648"/>
-      </w:pPr>
-    </w:lvl>
-    <w:lvl w:ilvl="4">
-      <w:start w:val="1"/>
-      <w:numFmt w:val="decimal"/>
-      <w:lvlText w:val="%1.%2.%3.%4.%5."/>
-      <w:lvlJc w:val="left"/>
-      <w:pPr>
-        <w:ind w:left="2232" w:hanging="792"/>
-      </w:pPr>
-    </w:lvl>
-    <w:lvl w:ilvl="5">
-      <w:start w:val="1"/>
-      <w:numFmt w:val="decimal"/>
-      <w:lvlText w:val="%1.%2.%3.%4.%5.%6."/>
-      <w:lvlJc w:val="left"/>
-      <w:pPr>
-        <w:ind w:left="2736" w:hanging="936"/>
-      </w:pPr>
-    </w:lvl>
-    <w:lvl w:ilvl="6">
-      <w:start w:val="1"/>
-      <w:numFmt w:val="decimal"/>
-      <w:lvlText w:val="%1.%2.%3.%4.%5.%6.%7."/>
-      <w:lvlJc w:val="left"/>
-      <w:pPr>
-        <w:ind w:left="3240" w:hanging="1080"/>
-      </w:pPr>
-    </w:lvl>
-    <w:lvl w:ilvl="7">
-      <w:start w:val="1"/>
-      <w:numFmt w:val="decimal"/>
-      <w:lvlText w:val="%1.%2.%3.%4.%5.%6.%7.%8."/>
-      <w:lvlJc w:val="left"/>
-      <w:pPr>
-        <w:ind w:left="3744" w:hanging="1224"/>
-      </w:pPr>
-    </w:lvl>
-    <w:lvl w:ilvl="8">
-      <w:start w:val="1"/>
-      <w:numFmt w:val="decimal"/>
-      <w:lvlText w:val="%1.%2.%3.%4.%5.%6.%7.%8.%9."/>
-      <w:lvlJc w:val="left"/>
-      <w:pPr>
-        <w:ind w:left="4320" w:hanging="1440"/>
-      </w:pPr>
-    </w:lvl>
-  </w:abstractNum>
   <w:abstractNum w:abstractNumId="4">
-    <w:nsid w:val="49075256"/>
-    <w:multiLevelType w:val="hybridMultilevel"/>
-    <w:tmpl w:val="46942076"/>
-    <w:lvl w:ilvl="0" w:tplc="B4D009DA">
-      <w:numFmt w:val="bullet"/>
-      <w:lvlText w:val="-"/>
-      <w:lvlJc w:val="left"/>
-      <w:pPr>
-        <w:ind w:left="720" w:hanging="360"/>
-      </w:pPr>
-      <w:rPr>
-        <w:rFonts w:ascii="Cambria" w:eastAsiaTheme="minorHAnsi" w:hAnsi="Cambria" w:cstheme="minorBidi" w:hint="default"/>
-      </w:rPr>
-    </w:lvl>
-    <w:lvl w:ilvl="1" w:tplc="04090003" w:tentative="1">
-      <w:start w:val="1"/>
-      <w:numFmt w:val="bullet"/>
-      <w:lvlText w:val="o"/>
-      <w:lvlJc w:val="left"/>
-      <w:pPr>
-        <w:ind w:left="1440" w:hanging="360"/>
-      </w:pPr>
-      <w:rPr>
-        <w:rFonts w:ascii="Courier New" w:hAnsi="Courier New" w:cs="Courier New" w:hint="default"/>
-      </w:rPr>
-    </w:lvl>
-    <w:lvl w:ilvl="2" w:tplc="04090005" w:tentative="1">
-      <w:start w:val="1"/>
-      <w:numFmt w:val="bullet"/>
-      <w:lvlText w:val=""/>
-      <w:lvlJc w:val="left"/>
-      <w:pPr>
-        <w:ind w:left="2160" w:hanging="360"/>
-      </w:pPr>
-      <w:rPr>
-        <w:rFonts w:ascii="Wingdings" w:hAnsi="Wingdings" w:hint="default"/>
-      </w:rPr>
-    </w:lvl>
-    <w:lvl w:ilvl="3" w:tplc="04090001" w:tentative="1">
-      <w:start w:val="1"/>
-      <w:numFmt w:val="bullet"/>
-      <w:lvlText w:val=""/>
-      <w:lvlJc w:val="left"/>
-      <w:pPr>
-        <w:ind w:left="2880" w:hanging="360"/>
-      </w:pPr>
-      <w:rPr>
-        <w:rFonts w:ascii="Symbol" w:hAnsi="Symbol" w:hint="default"/>
-      </w:rPr>
-    </w:lvl>
-    <w:lvl w:ilvl="4" w:tplc="04090003" w:tentative="1">
-      <w:start w:val="1"/>
-      <w:numFmt w:val="bullet"/>
-      <w:lvlText w:val="o"/>
-      <w:lvlJc w:val="left"/>
-      <w:pPr>
-        <w:ind w:left="3600" w:hanging="360"/>
-      </w:pPr>
-      <w:rPr>
-        <w:rFonts w:ascii="Courier New" w:hAnsi="Courier New" w:cs="Courier New" w:hint="default"/>
-      </w:rPr>
-    </w:lvl>
-    <w:lvl w:ilvl="5" w:tplc="04090005" w:tentative="1">
-      <w:start w:val="1"/>
-      <w:numFmt w:val="bullet"/>
-      <w:lvlText w:val=""/>
-      <w:lvlJc w:val="left"/>
-      <w:pPr>
-        <w:ind w:left="4320" w:hanging="360"/>
-      </w:pPr>
-      <w:rPr>
-        <w:rFonts w:ascii="Wingdings" w:hAnsi="Wingdings" w:hint="default"/>
-      </w:rPr>
-    </w:lvl>
-    <w:lvl w:ilvl="6" w:tplc="04090001" w:tentative="1">
-      <w:start w:val="1"/>
-      <w:numFmt w:val="bullet"/>
-      <w:lvlText w:val=""/>
-      <w:lvlJc w:val="left"/>
-      <w:pPr>
-        <w:ind w:left="5040" w:hanging="360"/>
-      </w:pPr>
-      <w:rPr>
-        <w:rFonts w:ascii="Symbol" w:hAnsi="Symbol" w:hint="default"/>
-      </w:rPr>
-    </w:lvl>
-    <w:lvl w:ilvl="7" w:tplc="04090003" w:tentative="1">
-      <w:start w:val="1"/>
-      <w:numFmt w:val="bullet"/>
-      <w:lvlText w:val="o"/>
-      <w:lvlJc w:val="left"/>
-      <w:pPr>
-        <w:ind w:left="5760" w:hanging="360"/>
-      </w:pPr>
-      <w:rPr>
-        <w:rFonts w:ascii="Courier New" w:hAnsi="Courier New" w:cs="Courier New" w:hint="default"/>
-      </w:rPr>
-    </w:lvl>
-    <w:lvl w:ilvl="8" w:tplc="04090005" w:tentative="1">
-      <w:start w:val="1"/>
-      <w:numFmt w:val="bullet"/>
-      <w:lvlText w:val=""/>
-      <w:lvlJc w:val="left"/>
-      <w:pPr>
-        <w:ind w:left="6480" w:hanging="360"/>
-      </w:pPr>
-      <w:rPr>
-        <w:rFonts w:ascii="Wingdings" w:hAnsi="Wingdings" w:hint="default"/>
-      </w:rPr>
-    </w:lvl>
-  </w:abstractNum>
-  <w:abstractNum w:abstractNumId="5">
-    <w:nsid w:val="6AE63AE6"/>
-    <w:multiLevelType w:val="hybridMultilevel"/>
-    <w:tmpl w:val="F67ED254"/>
-    <w:lvl w:ilvl="0" w:tplc="933E408E">
-      <w:numFmt w:val="bullet"/>
-      <w:lvlText w:val="-"/>
-      <w:lvlJc w:val="left"/>
-      <w:pPr>
-        <w:ind w:left="1080" w:hanging="360"/>
-      </w:pPr>
-      <w:rPr>
-        <w:rFonts w:ascii="Cambria" w:eastAsiaTheme="minorHAnsi" w:hAnsi="Cambria" w:cstheme="minorBidi" w:hint="default"/>
-      </w:rPr>
-    </w:lvl>
-    <w:lvl w:ilvl="1" w:tplc="04090003" w:tentative="1">
-      <w:start w:val="1"/>
-      <w:numFmt w:val="bullet"/>
-      <w:lvlText w:val="o"/>
-      <w:lvlJc w:val="left"/>
-      <w:pPr>
-        <w:ind w:left="1800" w:hanging="360"/>
-      </w:pPr>
-      <w:rPr>
-        <w:rFonts w:ascii="Courier New" w:hAnsi="Courier New" w:cs="Courier New" w:hint="default"/>
-      </w:rPr>
-    </w:lvl>
-    <w:lvl w:ilvl="2" w:tplc="04090005" w:tentative="1">
-      <w:start w:val="1"/>
-      <w:numFmt w:val="bullet"/>
-      <w:lvlText w:val=""/>
-      <w:lvlJc w:val="left"/>
-      <w:pPr>
-        <w:ind w:left="2520" w:hanging="360"/>
-      </w:pPr>
-      <w:rPr>
-        <w:rFonts w:ascii="Wingdings" w:hAnsi="Wingdings" w:hint="default"/>
-      </w:rPr>
-    </w:lvl>
-    <w:lvl w:ilvl="3" w:tplc="04090001" w:tentative="1">
-      <w:start w:val="1"/>
-      <w:numFmt w:val="bullet"/>
-      <w:lvlText w:val=""/>
-      <w:lvlJc w:val="left"/>
-      <w:pPr>
-        <w:ind w:left="3240" w:hanging="360"/>
-      </w:pPr>
-      <w:rPr>
-        <w:rFonts w:ascii="Symbol" w:hAnsi="Symbol" w:hint="default"/>
-      </w:rPr>
-    </w:lvl>
-    <w:lvl w:ilvl="4" w:tplc="04090003" w:tentative="1">
-      <w:start w:val="1"/>
-      <w:numFmt w:val="bullet"/>
-      <w:lvlText w:val="o"/>
-      <w:lvlJc w:val="left"/>
-      <w:pPr>
-        <w:ind w:left="3960" w:hanging="360"/>
-      </w:pPr>
-      <w:rPr>
-        <w:rFonts w:ascii="Courier New" w:hAnsi="Courier New" w:cs="Courier New" w:hint="default"/>
-      </w:rPr>
-    </w:lvl>
-    <w:lvl w:ilvl="5" w:tplc="04090005" w:tentative="1">
-      <w:start w:val="1"/>
-      <w:numFmt w:val="bullet"/>
-      <w:lvlText w:val=""/>
-      <w:lvlJc w:val="left"/>
-      <w:pPr>
-        <w:ind w:left="4680" w:hanging="360"/>
-      </w:pPr>
-      <w:rPr>
-        <w:rFonts w:ascii="Wingdings" w:hAnsi="Wingdings" w:hint="default"/>
-      </w:rPr>
-    </w:lvl>
-    <w:lvl w:ilvl="6" w:tplc="04090001" w:tentative="1">
-      <w:start w:val="1"/>
-      <w:numFmt w:val="bullet"/>
-      <w:lvlText w:val=""/>
-      <w:lvlJc w:val="left"/>
-      <w:pPr>
-        <w:ind w:left="5400" w:hanging="360"/>
-      </w:pPr>
-      <w:rPr>
-        <w:rFonts w:ascii="Symbol" w:hAnsi="Symbol" w:hint="default"/>
-      </w:rPr>
-    </w:lvl>
-    <w:lvl w:ilvl="7" w:tplc="04090003" w:tentative="1">
-      <w:start w:val="1"/>
-      <w:numFmt w:val="bullet"/>
-      <w:lvlText w:val="o"/>
-      <w:lvlJc w:val="left"/>
-      <w:pPr>
-        <w:ind w:left="6120" w:hanging="360"/>
-      </w:pPr>
-      <w:rPr>
-        <w:rFonts w:ascii="Courier New" w:hAnsi="Courier New" w:cs="Courier New" w:hint="default"/>
-      </w:rPr>
-    </w:lvl>
-    <w:lvl w:ilvl="8" w:tplc="04090005" w:tentative="1">
-      <w:start w:val="1"/>
-      <w:numFmt w:val="bullet"/>
-      <w:lvlText w:val=""/>
-      <w:lvlJc w:val="left"/>
-      <w:pPr>
-        <w:ind w:left="6840" w:hanging="360"/>
-      </w:pPr>
-      <w:rPr>
-        <w:rFonts w:ascii="Wingdings" w:hAnsi="Wingdings" w:hint="default"/>
-      </w:rPr>
-    </w:lvl>
-  </w:abstractNum>
-  <w:abstractNum w:abstractNumId="6">
-    <w:nsid w:val="7B7B7881"/>
+    <w:nsid w:val="309176F4"/>
     <w:multiLevelType w:val="multilevel"/>
     <w:tmpl w:val="A7D2A4CC"/>
     <w:lvl w:ilvl="0">
@@ -7751,7 +9523,551 @@
       </w:rPr>
     </w:lvl>
   </w:abstractNum>
+  <w:abstractNum w:abstractNumId="5">
+    <w:nsid w:val="3B2F40F3"/>
+    <w:multiLevelType w:val="multilevel"/>
+    <w:tmpl w:val="0409001F"/>
+    <w:lvl w:ilvl="0">
+      <w:start w:val="1"/>
+      <w:numFmt w:val="decimal"/>
+      <w:lvlText w:val="%1."/>
+      <w:lvlJc w:val="left"/>
+      <w:pPr>
+        <w:ind w:left="360" w:hanging="360"/>
+      </w:pPr>
+    </w:lvl>
+    <w:lvl w:ilvl="1">
+      <w:start w:val="1"/>
+      <w:numFmt w:val="decimal"/>
+      <w:lvlText w:val="%1.%2."/>
+      <w:lvlJc w:val="left"/>
+      <w:pPr>
+        <w:ind w:left="792" w:hanging="432"/>
+      </w:pPr>
+    </w:lvl>
+    <w:lvl w:ilvl="2">
+      <w:start w:val="1"/>
+      <w:numFmt w:val="decimal"/>
+      <w:lvlText w:val="%1.%2.%3."/>
+      <w:lvlJc w:val="left"/>
+      <w:pPr>
+        <w:ind w:left="1224" w:hanging="504"/>
+      </w:pPr>
+    </w:lvl>
+    <w:lvl w:ilvl="3">
+      <w:start w:val="1"/>
+      <w:numFmt w:val="decimal"/>
+      <w:lvlText w:val="%1.%2.%3.%4."/>
+      <w:lvlJc w:val="left"/>
+      <w:pPr>
+        <w:ind w:left="1728" w:hanging="648"/>
+      </w:pPr>
+    </w:lvl>
+    <w:lvl w:ilvl="4">
+      <w:start w:val="1"/>
+      <w:numFmt w:val="decimal"/>
+      <w:lvlText w:val="%1.%2.%3.%4.%5."/>
+      <w:lvlJc w:val="left"/>
+      <w:pPr>
+        <w:ind w:left="2232" w:hanging="792"/>
+      </w:pPr>
+    </w:lvl>
+    <w:lvl w:ilvl="5">
+      <w:start w:val="1"/>
+      <w:numFmt w:val="decimal"/>
+      <w:lvlText w:val="%1.%2.%3.%4.%5.%6."/>
+      <w:lvlJc w:val="left"/>
+      <w:pPr>
+        <w:ind w:left="2736" w:hanging="936"/>
+      </w:pPr>
+    </w:lvl>
+    <w:lvl w:ilvl="6">
+      <w:start w:val="1"/>
+      <w:numFmt w:val="decimal"/>
+      <w:lvlText w:val="%1.%2.%3.%4.%5.%6.%7."/>
+      <w:lvlJc w:val="left"/>
+      <w:pPr>
+        <w:ind w:left="3240" w:hanging="1080"/>
+      </w:pPr>
+    </w:lvl>
+    <w:lvl w:ilvl="7">
+      <w:start w:val="1"/>
+      <w:numFmt w:val="decimal"/>
+      <w:lvlText w:val="%1.%2.%3.%4.%5.%6.%7.%8."/>
+      <w:lvlJc w:val="left"/>
+      <w:pPr>
+        <w:ind w:left="3744" w:hanging="1224"/>
+      </w:pPr>
+    </w:lvl>
+    <w:lvl w:ilvl="8">
+      <w:start w:val="1"/>
+      <w:numFmt w:val="decimal"/>
+      <w:lvlText w:val="%1.%2.%3.%4.%5.%6.%7.%8.%9."/>
+      <w:lvlJc w:val="left"/>
+      <w:pPr>
+        <w:ind w:left="4320" w:hanging="1440"/>
+      </w:pPr>
+    </w:lvl>
+  </w:abstractNum>
+  <w:abstractNum w:abstractNumId="6">
+    <w:nsid w:val="49075256"/>
+    <w:multiLevelType w:val="hybridMultilevel"/>
+    <w:tmpl w:val="46942076"/>
+    <w:lvl w:ilvl="0" w:tplc="B4D009DA">
+      <w:numFmt w:val="bullet"/>
+      <w:lvlText w:val="-"/>
+      <w:lvlJc w:val="left"/>
+      <w:pPr>
+        <w:ind w:left="720" w:hanging="360"/>
+      </w:pPr>
+      <w:rPr>
+        <w:rFonts w:ascii="Cambria" w:eastAsiaTheme="minorHAnsi" w:hAnsi="Cambria" w:cstheme="minorBidi" w:hint="default"/>
+      </w:rPr>
+    </w:lvl>
+    <w:lvl w:ilvl="1" w:tplc="04090003" w:tentative="1">
+      <w:start w:val="1"/>
+      <w:numFmt w:val="bullet"/>
+      <w:lvlText w:val="o"/>
+      <w:lvlJc w:val="left"/>
+      <w:pPr>
+        <w:ind w:left="1440" w:hanging="360"/>
+      </w:pPr>
+      <w:rPr>
+        <w:rFonts w:ascii="Courier New" w:hAnsi="Courier New" w:cs="Courier New" w:hint="default"/>
+      </w:rPr>
+    </w:lvl>
+    <w:lvl w:ilvl="2" w:tplc="04090005" w:tentative="1">
+      <w:start w:val="1"/>
+      <w:numFmt w:val="bullet"/>
+      <w:lvlText w:val=""/>
+      <w:lvlJc w:val="left"/>
+      <w:pPr>
+        <w:ind w:left="2160" w:hanging="360"/>
+      </w:pPr>
+      <w:rPr>
+        <w:rFonts w:ascii="Wingdings" w:hAnsi="Wingdings" w:hint="default"/>
+      </w:rPr>
+    </w:lvl>
+    <w:lvl w:ilvl="3" w:tplc="04090001" w:tentative="1">
+      <w:start w:val="1"/>
+      <w:numFmt w:val="bullet"/>
+      <w:lvlText w:val=""/>
+      <w:lvlJc w:val="left"/>
+      <w:pPr>
+        <w:ind w:left="2880" w:hanging="360"/>
+      </w:pPr>
+      <w:rPr>
+        <w:rFonts w:ascii="Symbol" w:hAnsi="Symbol" w:hint="default"/>
+      </w:rPr>
+    </w:lvl>
+    <w:lvl w:ilvl="4" w:tplc="04090003" w:tentative="1">
+      <w:start w:val="1"/>
+      <w:numFmt w:val="bullet"/>
+      <w:lvlText w:val="o"/>
+      <w:lvlJc w:val="left"/>
+      <w:pPr>
+        <w:ind w:left="3600" w:hanging="360"/>
+      </w:pPr>
+      <w:rPr>
+        <w:rFonts w:ascii="Courier New" w:hAnsi="Courier New" w:cs="Courier New" w:hint="default"/>
+      </w:rPr>
+    </w:lvl>
+    <w:lvl w:ilvl="5" w:tplc="04090005" w:tentative="1">
+      <w:start w:val="1"/>
+      <w:numFmt w:val="bullet"/>
+      <w:lvlText w:val=""/>
+      <w:lvlJc w:val="left"/>
+      <w:pPr>
+        <w:ind w:left="4320" w:hanging="360"/>
+      </w:pPr>
+      <w:rPr>
+        <w:rFonts w:ascii="Wingdings" w:hAnsi="Wingdings" w:hint="default"/>
+      </w:rPr>
+    </w:lvl>
+    <w:lvl w:ilvl="6" w:tplc="04090001" w:tentative="1">
+      <w:start w:val="1"/>
+      <w:numFmt w:val="bullet"/>
+      <w:lvlText w:val=""/>
+      <w:lvlJc w:val="left"/>
+      <w:pPr>
+        <w:ind w:left="5040" w:hanging="360"/>
+      </w:pPr>
+      <w:rPr>
+        <w:rFonts w:ascii="Symbol" w:hAnsi="Symbol" w:hint="default"/>
+      </w:rPr>
+    </w:lvl>
+    <w:lvl w:ilvl="7" w:tplc="04090003" w:tentative="1">
+      <w:start w:val="1"/>
+      <w:numFmt w:val="bullet"/>
+      <w:lvlText w:val="o"/>
+      <w:lvlJc w:val="left"/>
+      <w:pPr>
+        <w:ind w:left="5760" w:hanging="360"/>
+      </w:pPr>
+      <w:rPr>
+        <w:rFonts w:ascii="Courier New" w:hAnsi="Courier New" w:cs="Courier New" w:hint="default"/>
+      </w:rPr>
+    </w:lvl>
+    <w:lvl w:ilvl="8" w:tplc="04090005" w:tentative="1">
+      <w:start w:val="1"/>
+      <w:numFmt w:val="bullet"/>
+      <w:lvlText w:val=""/>
+      <w:lvlJc w:val="left"/>
+      <w:pPr>
+        <w:ind w:left="6480" w:hanging="360"/>
+      </w:pPr>
+      <w:rPr>
+        <w:rFonts w:ascii="Wingdings" w:hAnsi="Wingdings" w:hint="default"/>
+      </w:rPr>
+    </w:lvl>
+  </w:abstractNum>
   <w:abstractNum w:abstractNumId="7">
+    <w:nsid w:val="6AE63AE6"/>
+    <w:multiLevelType w:val="hybridMultilevel"/>
+    <w:tmpl w:val="F67ED254"/>
+    <w:lvl w:ilvl="0" w:tplc="933E408E">
+      <w:numFmt w:val="bullet"/>
+      <w:lvlText w:val="-"/>
+      <w:lvlJc w:val="left"/>
+      <w:pPr>
+        <w:ind w:left="1080" w:hanging="360"/>
+      </w:pPr>
+      <w:rPr>
+        <w:rFonts w:ascii="Cambria" w:eastAsiaTheme="minorHAnsi" w:hAnsi="Cambria" w:cstheme="minorBidi" w:hint="default"/>
+      </w:rPr>
+    </w:lvl>
+    <w:lvl w:ilvl="1" w:tplc="04090003" w:tentative="1">
+      <w:start w:val="1"/>
+      <w:numFmt w:val="bullet"/>
+      <w:lvlText w:val="o"/>
+      <w:lvlJc w:val="left"/>
+      <w:pPr>
+        <w:ind w:left="1800" w:hanging="360"/>
+      </w:pPr>
+      <w:rPr>
+        <w:rFonts w:ascii="Courier New" w:hAnsi="Courier New" w:cs="Courier New" w:hint="default"/>
+      </w:rPr>
+    </w:lvl>
+    <w:lvl w:ilvl="2" w:tplc="04090005" w:tentative="1">
+      <w:start w:val="1"/>
+      <w:numFmt w:val="bullet"/>
+      <w:lvlText w:val=""/>
+      <w:lvlJc w:val="left"/>
+      <w:pPr>
+        <w:ind w:left="2520" w:hanging="360"/>
+      </w:pPr>
+      <w:rPr>
+        <w:rFonts w:ascii="Wingdings" w:hAnsi="Wingdings" w:hint="default"/>
+      </w:rPr>
+    </w:lvl>
+    <w:lvl w:ilvl="3" w:tplc="04090001" w:tentative="1">
+      <w:start w:val="1"/>
+      <w:numFmt w:val="bullet"/>
+      <w:lvlText w:val=""/>
+      <w:lvlJc w:val="left"/>
+      <w:pPr>
+        <w:ind w:left="3240" w:hanging="360"/>
+      </w:pPr>
+      <w:rPr>
+        <w:rFonts w:ascii="Symbol" w:hAnsi="Symbol" w:hint="default"/>
+      </w:rPr>
+    </w:lvl>
+    <w:lvl w:ilvl="4" w:tplc="04090003" w:tentative="1">
+      <w:start w:val="1"/>
+      <w:numFmt w:val="bullet"/>
+      <w:lvlText w:val="o"/>
+      <w:lvlJc w:val="left"/>
+      <w:pPr>
+        <w:ind w:left="3960" w:hanging="360"/>
+      </w:pPr>
+      <w:rPr>
+        <w:rFonts w:ascii="Courier New" w:hAnsi="Courier New" w:cs="Courier New" w:hint="default"/>
+      </w:rPr>
+    </w:lvl>
+    <w:lvl w:ilvl="5" w:tplc="04090005" w:tentative="1">
+      <w:start w:val="1"/>
+      <w:numFmt w:val="bullet"/>
+      <w:lvlText w:val=""/>
+      <w:lvlJc w:val="left"/>
+      <w:pPr>
+        <w:ind w:left="4680" w:hanging="360"/>
+      </w:pPr>
+      <w:rPr>
+        <w:rFonts w:ascii="Wingdings" w:hAnsi="Wingdings" w:hint="default"/>
+      </w:rPr>
+    </w:lvl>
+    <w:lvl w:ilvl="6" w:tplc="04090001" w:tentative="1">
+      <w:start w:val="1"/>
+      <w:numFmt w:val="bullet"/>
+      <w:lvlText w:val=""/>
+      <w:lvlJc w:val="left"/>
+      <w:pPr>
+        <w:ind w:left="5400" w:hanging="360"/>
+      </w:pPr>
+      <w:rPr>
+        <w:rFonts w:ascii="Symbol" w:hAnsi="Symbol" w:hint="default"/>
+      </w:rPr>
+    </w:lvl>
+    <w:lvl w:ilvl="7" w:tplc="04090003" w:tentative="1">
+      <w:start w:val="1"/>
+      <w:numFmt w:val="bullet"/>
+      <w:lvlText w:val="o"/>
+      <w:lvlJc w:val="left"/>
+      <w:pPr>
+        <w:ind w:left="6120" w:hanging="360"/>
+      </w:pPr>
+      <w:rPr>
+        <w:rFonts w:ascii="Courier New" w:hAnsi="Courier New" w:cs="Courier New" w:hint="default"/>
+      </w:rPr>
+    </w:lvl>
+    <w:lvl w:ilvl="8" w:tplc="04090005" w:tentative="1">
+      <w:start w:val="1"/>
+      <w:numFmt w:val="bullet"/>
+      <w:lvlText w:val=""/>
+      <w:lvlJc w:val="left"/>
+      <w:pPr>
+        <w:ind w:left="6840" w:hanging="360"/>
+      </w:pPr>
+      <w:rPr>
+        <w:rFonts w:ascii="Wingdings" w:hAnsi="Wingdings" w:hint="default"/>
+      </w:rPr>
+    </w:lvl>
+  </w:abstractNum>
+  <w:abstractNum w:abstractNumId="8">
+    <w:nsid w:val="7B7B7881"/>
+    <w:multiLevelType w:val="multilevel"/>
+    <w:tmpl w:val="A7D2A4CC"/>
+    <w:lvl w:ilvl="0">
+      <w:start w:val="1"/>
+      <w:numFmt w:val="decimal"/>
+      <w:lvlText w:val="5.%1"/>
+      <w:lvlJc w:val="left"/>
+      <w:pPr>
+        <w:ind w:left="810" w:hanging="360"/>
+      </w:pPr>
+      <w:rPr>
+        <w:rFonts w:asciiTheme="majorHAnsi" w:hAnsiTheme="majorHAnsi" w:hint="default"/>
+        <w:b/>
+        <w:sz w:val="28"/>
+        <w:szCs w:val="26"/>
+      </w:rPr>
+    </w:lvl>
+    <w:lvl w:ilvl="1">
+      <w:start w:val="1"/>
+      <w:numFmt w:val="decimal"/>
+      <w:lvlText w:val="5.%1.%2"/>
+      <w:lvlJc w:val="left"/>
+      <w:pPr>
+        <w:ind w:left="1242" w:hanging="432"/>
+      </w:pPr>
+      <w:rPr>
+        <w:rFonts w:hint="default"/>
+        <w:b/>
+      </w:rPr>
+    </w:lvl>
+    <w:lvl w:ilvl="2">
+      <w:start w:val="1"/>
+      <w:numFmt w:val="decimal"/>
+      <w:lvlText w:val="5.%1.%2.%3"/>
+      <w:lvlJc w:val="left"/>
+      <w:pPr>
+        <w:ind w:left="1674" w:hanging="504"/>
+      </w:pPr>
+      <w:rPr>
+        <w:rFonts w:hint="default"/>
+      </w:rPr>
+    </w:lvl>
+    <w:lvl w:ilvl="3">
+      <w:start w:val="1"/>
+      <w:numFmt w:val="decimal"/>
+      <w:lvlText w:val="5.%1.%2.%3.%4"/>
+      <w:lvlJc w:val="left"/>
+      <w:pPr>
+        <w:ind w:left="2178" w:hanging="648"/>
+      </w:pPr>
+      <w:rPr>
+        <w:rFonts w:hint="default"/>
+      </w:rPr>
+    </w:lvl>
+    <w:lvl w:ilvl="4">
+      <w:start w:val="1"/>
+      <w:numFmt w:val="decimal"/>
+      <w:lvlText w:val="%1.%2.%3.%4.%5."/>
+      <w:lvlJc w:val="left"/>
+      <w:pPr>
+        <w:ind w:left="2682" w:hanging="792"/>
+      </w:pPr>
+      <w:rPr>
+        <w:rFonts w:hint="default"/>
+      </w:rPr>
+    </w:lvl>
+    <w:lvl w:ilvl="5">
+      <w:start w:val="1"/>
+      <w:numFmt w:val="decimal"/>
+      <w:lvlText w:val="%1.%2.%3.%4.%5.%6."/>
+      <w:lvlJc w:val="left"/>
+      <w:pPr>
+        <w:ind w:left="3186" w:hanging="936"/>
+      </w:pPr>
+      <w:rPr>
+        <w:rFonts w:hint="default"/>
+      </w:rPr>
+    </w:lvl>
+    <w:lvl w:ilvl="6">
+      <w:start w:val="1"/>
+      <w:numFmt w:val="decimal"/>
+      <w:lvlText w:val="%1.%2.%3.%4.%5.%6.%7."/>
+      <w:lvlJc w:val="left"/>
+      <w:pPr>
+        <w:ind w:left="3690" w:hanging="1080"/>
+      </w:pPr>
+      <w:rPr>
+        <w:rFonts w:hint="default"/>
+      </w:rPr>
+    </w:lvl>
+    <w:lvl w:ilvl="7">
+      <w:start w:val="1"/>
+      <w:numFmt w:val="decimal"/>
+      <w:lvlText w:val="%1.%2.%3.%4.%5.%6.%7.%8."/>
+      <w:lvlJc w:val="left"/>
+      <w:pPr>
+        <w:ind w:left="4194" w:hanging="1224"/>
+      </w:pPr>
+      <w:rPr>
+        <w:rFonts w:hint="default"/>
+      </w:rPr>
+    </w:lvl>
+    <w:lvl w:ilvl="8">
+      <w:start w:val="1"/>
+      <w:numFmt w:val="decimal"/>
+      <w:lvlText w:val="%1.%2.%3.%4.%5.%6.%7.%8.%9."/>
+      <w:lvlJc w:val="left"/>
+      <w:pPr>
+        <w:ind w:left="4770" w:hanging="1440"/>
+      </w:pPr>
+      <w:rPr>
+        <w:rFonts w:hint="default"/>
+      </w:rPr>
+    </w:lvl>
+  </w:abstractNum>
+  <w:abstractNum w:abstractNumId="9">
+    <w:nsid w:val="7F803380"/>
+    <w:multiLevelType w:val="multilevel"/>
+    <w:tmpl w:val="A7D2A4CC"/>
+    <w:lvl w:ilvl="0">
+      <w:start w:val="1"/>
+      <w:numFmt w:val="decimal"/>
+      <w:lvlText w:val="5.%1"/>
+      <w:lvlJc w:val="left"/>
+      <w:pPr>
+        <w:ind w:left="810" w:hanging="360"/>
+      </w:pPr>
+      <w:rPr>
+        <w:rFonts w:asciiTheme="majorHAnsi" w:hAnsiTheme="majorHAnsi" w:hint="default"/>
+        <w:b/>
+        <w:sz w:val="28"/>
+        <w:szCs w:val="26"/>
+      </w:rPr>
+    </w:lvl>
+    <w:lvl w:ilvl="1">
+      <w:start w:val="1"/>
+      <w:numFmt w:val="decimal"/>
+      <w:lvlText w:val="5.%1.%2"/>
+      <w:lvlJc w:val="left"/>
+      <w:pPr>
+        <w:ind w:left="1242" w:hanging="432"/>
+      </w:pPr>
+      <w:rPr>
+        <w:rFonts w:hint="default"/>
+        <w:b/>
+      </w:rPr>
+    </w:lvl>
+    <w:lvl w:ilvl="2">
+      <w:start w:val="1"/>
+      <w:numFmt w:val="decimal"/>
+      <w:lvlText w:val="5.%1.%2.%3"/>
+      <w:lvlJc w:val="left"/>
+      <w:pPr>
+        <w:ind w:left="1674" w:hanging="504"/>
+      </w:pPr>
+      <w:rPr>
+        <w:rFonts w:hint="default"/>
+      </w:rPr>
+    </w:lvl>
+    <w:lvl w:ilvl="3">
+      <w:start w:val="1"/>
+      <w:numFmt w:val="decimal"/>
+      <w:lvlText w:val="5.%1.%2.%3.%4"/>
+      <w:lvlJc w:val="left"/>
+      <w:pPr>
+        <w:ind w:left="2178" w:hanging="648"/>
+      </w:pPr>
+      <w:rPr>
+        <w:rFonts w:hint="default"/>
+      </w:rPr>
+    </w:lvl>
+    <w:lvl w:ilvl="4">
+      <w:start w:val="1"/>
+      <w:numFmt w:val="decimal"/>
+      <w:lvlText w:val="%1.%2.%3.%4.%5."/>
+      <w:lvlJc w:val="left"/>
+      <w:pPr>
+        <w:ind w:left="2682" w:hanging="792"/>
+      </w:pPr>
+      <w:rPr>
+        <w:rFonts w:hint="default"/>
+      </w:rPr>
+    </w:lvl>
+    <w:lvl w:ilvl="5">
+      <w:start w:val="1"/>
+      <w:numFmt w:val="decimal"/>
+      <w:lvlText w:val="%1.%2.%3.%4.%5.%6."/>
+      <w:lvlJc w:val="left"/>
+      <w:pPr>
+        <w:ind w:left="3186" w:hanging="936"/>
+      </w:pPr>
+      <w:rPr>
+        <w:rFonts w:hint="default"/>
+      </w:rPr>
+    </w:lvl>
+    <w:lvl w:ilvl="6">
+      <w:start w:val="1"/>
+      <w:numFmt w:val="decimal"/>
+      <w:lvlText w:val="%1.%2.%3.%4.%5.%6.%7."/>
+      <w:lvlJc w:val="left"/>
+      <w:pPr>
+        <w:ind w:left="3690" w:hanging="1080"/>
+      </w:pPr>
+      <w:rPr>
+        <w:rFonts w:hint="default"/>
+      </w:rPr>
+    </w:lvl>
+    <w:lvl w:ilvl="7">
+      <w:start w:val="1"/>
+      <w:numFmt w:val="decimal"/>
+      <w:lvlText w:val="%1.%2.%3.%4.%5.%6.%7.%8."/>
+      <w:lvlJc w:val="left"/>
+      <w:pPr>
+        <w:ind w:left="4194" w:hanging="1224"/>
+      </w:pPr>
+      <w:rPr>
+        <w:rFonts w:hint="default"/>
+      </w:rPr>
+    </w:lvl>
+    <w:lvl w:ilvl="8">
+      <w:start w:val="1"/>
+      <w:numFmt w:val="decimal"/>
+      <w:lvlText w:val="%1.%2.%3.%4.%5.%6.%7.%8.%9."/>
+      <w:lvlJc w:val="left"/>
+      <w:pPr>
+        <w:ind w:left="4770" w:hanging="1440"/>
+      </w:pPr>
+      <w:rPr>
+        <w:rFonts w:hint="default"/>
+      </w:rPr>
+    </w:lvl>
+  </w:abstractNum>
+  <w:abstractNum w:abstractNumId="10">
     <w:nsid w:val="7F9B24CA"/>
     <w:multiLevelType w:val="multilevel"/>
     <w:tmpl w:val="5672AEBC"/>
@@ -7865,27 +10181,36 @@
     </w:lvl>
   </w:abstractNum>
   <w:num w:numId="1">
+    <w:abstractNumId w:val="5"/>
+  </w:num>
+  <w:num w:numId="2">
+    <w:abstractNumId w:val="10"/>
+  </w:num>
+  <w:num w:numId="3">
     <w:abstractNumId w:val="3"/>
   </w:num>
-  <w:num w:numId="2">
+  <w:num w:numId="4">
+    <w:abstractNumId w:val="8"/>
+  </w:num>
+  <w:num w:numId="5">
+    <w:abstractNumId w:val="6"/>
+  </w:num>
+  <w:num w:numId="6">
+    <w:abstractNumId w:val="2"/>
+  </w:num>
+  <w:num w:numId="7">
     <w:abstractNumId w:val="7"/>
   </w:num>
-  <w:num w:numId="3">
-    <w:abstractNumId w:val="2"/>
+  <w:num w:numId="8">
+    <w:abstractNumId w:val="1"/>
   </w:num>
-  <w:num w:numId="4">
-    <w:abstractNumId w:val="6"/>
-  </w:num>
-  <w:num w:numId="5">
+  <w:num w:numId="9">
     <w:abstractNumId w:val="4"/>
   </w:num>
-  <w:num w:numId="6">
-    <w:abstractNumId w:val="1"/>
+  <w:num w:numId="10">
+    <w:abstractNumId w:val="9"/>
   </w:num>
-  <w:num w:numId="7">
-    <w:abstractNumId w:val="5"/>
-  </w:num>
-  <w:num w:numId="8">
+  <w:num w:numId="11">
     <w:abstractNumId w:val="0"/>
   </w:num>
 </w:numbering>

</xml_diff>